<commit_message>
Pequeña adicion en beneficios
</commit_message>
<xml_diff>
--- a/doc/Proyecto de factibilidad HU-Capital.docx
+++ b/doc/Proyecto de factibilidad HU-Capital.docx
@@ -405,7 +405,43 @@
                                     <w:sz w:val="27"/>
                                     <w:szCs w:val="27"/>
                                   </w:rPr>
-                                  <w:t xml:space="preserve">* Dilan Karin Zuniga </w:t>
+                                  <w:t xml:space="preserve">* </w:t>
+                                </w:r>
+                                <w:proofErr w:type="spellStart"/>
+                                <w:r>
+                                  <w:rPr>
+                                    <w:color w:val="000000"/>
+                                    <w:sz w:val="27"/>
+                                    <w:szCs w:val="27"/>
+                                  </w:rPr>
+                                  <w:t>Dilan</w:t>
+                                </w:r>
+                                <w:proofErr w:type="spellEnd"/>
+                                <w:r>
+                                  <w:rPr>
+                                    <w:color w:val="000000"/>
+                                    <w:sz w:val="27"/>
+                                    <w:szCs w:val="27"/>
+                                  </w:rPr>
+                                  <w:t xml:space="preserve"> Karin </w:t>
+                                </w:r>
+                                <w:proofErr w:type="spellStart"/>
+                                <w:r>
+                                  <w:rPr>
+                                    <w:color w:val="000000"/>
+                                    <w:sz w:val="27"/>
+                                    <w:szCs w:val="27"/>
+                                  </w:rPr>
+                                  <w:t>Zuniga</w:t>
+                                </w:r>
+                                <w:proofErr w:type="spellEnd"/>
+                                <w:r>
+                                  <w:rPr>
+                                    <w:color w:val="000000"/>
+                                    <w:sz w:val="27"/>
+                                    <w:szCs w:val="27"/>
+                                  </w:rPr>
+                                  <w:t xml:space="preserve"> </w:t>
                                 </w:r>
                                 <w:r>
                                   <w:rPr>
@@ -2149,6 +2185,75 @@
     </w:p>
     <w:p>
       <w:pPr>
+        <w:pStyle w:val="Prrafodelista"/>
+        <w:rPr>
+          <w:rFonts w:cs="Arial"/>
+          <w:szCs w:val="24"/>
+        </w:rPr>
+      </w:pPr>
+    </w:p>
+    <w:p>
+      <w:pPr>
+        <w:pStyle w:val="Prrafodelista"/>
+        <w:numPr>
+          <w:ilvl w:val="0"/>
+          <w:numId w:val="8"/>
+        </w:numPr>
+        <w:spacing w:before="240" w:after="0" w:line="276" w:lineRule="auto"/>
+        <w:rPr>
+          <w:rFonts w:cs="Arial"/>
+          <w:szCs w:val="24"/>
+        </w:rPr>
+      </w:pPr>
+      <w:r>
+        <w:rPr>
+          <w:rFonts w:cs="Arial"/>
+          <w:szCs w:val="24"/>
+        </w:rPr>
+        <w:t>Se espera que, con el desarrollo de esta aplicación, las empresas puedan optimizar su tiempo en un 30% al querer contratar a alguien y obtener una información más acertada.</w:t>
+      </w:r>
+    </w:p>
+    <w:p>
+      <w:pPr>
+        <w:pStyle w:val="Prrafodelista"/>
+        <w:rPr>
+          <w:rFonts w:cs="Arial"/>
+          <w:szCs w:val="24"/>
+        </w:rPr>
+      </w:pPr>
+    </w:p>
+    <w:p>
+      <w:pPr>
+        <w:pStyle w:val="Prrafodelista"/>
+        <w:numPr>
+          <w:ilvl w:val="0"/>
+          <w:numId w:val="8"/>
+        </w:numPr>
+        <w:spacing w:before="240" w:after="0" w:line="276" w:lineRule="auto"/>
+        <w:rPr>
+          <w:rFonts w:cs="Arial"/>
+          <w:szCs w:val="24"/>
+        </w:rPr>
+      </w:pPr>
+      <w:r>
+        <w:rPr>
+          <w:rFonts w:cs="Arial"/>
+          <w:szCs w:val="24"/>
+        </w:rPr>
+        <w:t>Además contar c</w:t>
+      </w:r>
+      <w:bookmarkStart w:id="0" w:name="_GoBack"/>
+      <w:bookmarkEnd w:id="0"/>
+      <w:r>
+        <w:rPr>
+          <w:rFonts w:cs="Arial"/>
+          <w:szCs w:val="24"/>
+        </w:rPr>
+        <w:t>on un 60% de apoyo de universidades y centros educativos para tenerlos de referencia para las empresas y que su análisis sea más efectivo.</w:t>
+      </w:r>
+    </w:p>
+    <w:p>
+      <w:pPr>
         <w:rPr>
           <w:rFonts w:cs="Arial"/>
           <w:b/>
@@ -2276,6 +2381,7 @@
         <w:rPr>
           <w:rFonts w:cs="Arial"/>
         </w:rPr>
+        <w:lastRenderedPageBreak/>
         <w:t>Esto de acuerdo al Nuevo Diario</w:t>
       </w:r>
       <w:r>
@@ -2344,7 +2450,6 @@
         <w:pStyle w:val="Ttulo1"/>
       </w:pPr>
       <w:r>
-        <w:lastRenderedPageBreak/>
         <w:t>Factibilidad Técnica</w:t>
       </w:r>
     </w:p>
@@ -2445,7 +2550,25 @@
           <w:sz w:val="24"/>
           <w:szCs w:val="24"/>
         </w:rPr>
-        <w:t>La plataforma de Heroku nos permitirá soportar una demanda inicial de hasta 200 consultas diarias en su primera etapa.</w:t>
+        <w:t xml:space="preserve">La plataforma de </w:t>
+      </w:r>
+      <w:proofErr w:type="spellStart"/>
+      <w:r>
+        <w:rPr>
+          <w:rFonts w:cs="Arial"/>
+          <w:sz w:val="24"/>
+          <w:szCs w:val="24"/>
+        </w:rPr>
+        <w:t>Heroku</w:t>
+      </w:r>
+      <w:proofErr w:type="spellEnd"/>
+      <w:r>
+        <w:rPr>
+          <w:rFonts w:cs="Arial"/>
+          <w:sz w:val="24"/>
+          <w:szCs w:val="24"/>
+        </w:rPr>
+        <w:t xml:space="preserve"> nos permitirá soportar una demanda inicial de hasta 200 consultas diarias en su primera etapa.</w:t>
       </w:r>
     </w:p>
     <w:p>
@@ -2476,16 +2599,62 @@
           <w:sz w:val="24"/>
           <w:szCs w:val="24"/>
         </w:rPr>
-        <w:t>Se usarán como lenguaje de procesos y de Backend PHP y como gestor de base de datos clientes MySQL que permitan una rápida construcción de la aplicación.</w:t>
-      </w:r>
+        <w:t xml:space="preserve">Se usarán como lenguaje de procesos y de </w:t>
+      </w:r>
+      <w:proofErr w:type="spellStart"/>
       <w:r>
         <w:rPr>
           <w:rFonts w:cs="Arial"/>
           <w:sz w:val="24"/>
           <w:szCs w:val="24"/>
         </w:rPr>
-        <w:t xml:space="preserve"> Estos lenguajes son gratuitos, por ser Open Source</w:t>
-      </w:r>
+        <w:t>Backend</w:t>
+      </w:r>
+      <w:proofErr w:type="spellEnd"/>
+      <w:r>
+        <w:rPr>
+          <w:rFonts w:cs="Arial"/>
+          <w:sz w:val="24"/>
+          <w:szCs w:val="24"/>
+        </w:rPr>
+        <w:t xml:space="preserve"> PHP y como gestor de base de datos clientes </w:t>
+      </w:r>
+      <w:proofErr w:type="spellStart"/>
+      <w:r>
+        <w:rPr>
+          <w:rFonts w:cs="Arial"/>
+          <w:sz w:val="24"/>
+          <w:szCs w:val="24"/>
+        </w:rPr>
+        <w:t>MySQL</w:t>
+      </w:r>
+      <w:proofErr w:type="spellEnd"/>
+      <w:r>
+        <w:rPr>
+          <w:rFonts w:cs="Arial"/>
+          <w:sz w:val="24"/>
+          <w:szCs w:val="24"/>
+        </w:rPr>
+        <w:t xml:space="preserve"> que permitan una rápida construcción de la aplicación.</w:t>
+      </w:r>
+      <w:r>
+        <w:rPr>
+          <w:rFonts w:cs="Arial"/>
+          <w:sz w:val="24"/>
+          <w:szCs w:val="24"/>
+        </w:rPr>
+        <w:t xml:space="preserve"> Estos lenguajes son gratuitos, por ser Open </w:t>
+      </w:r>
+      <w:proofErr w:type="spellStart"/>
+      <w:r>
+        <w:rPr>
+          <w:rFonts w:cs="Arial"/>
+          <w:sz w:val="24"/>
+          <w:szCs w:val="24"/>
+        </w:rPr>
+        <w:t>Source</w:t>
+      </w:r>
+      <w:proofErr w:type="spellEnd"/>
     </w:p>
     <w:p>
       <w:pPr>
@@ -2679,7 +2848,6 @@
         <w:pStyle w:val="Ttulo1"/>
       </w:pPr>
       <w:r>
-        <w:lastRenderedPageBreak/>
         <w:t>Planificación y personal</w:t>
       </w:r>
     </w:p>
@@ -2817,12 +2985,37 @@
           <w:szCs w:val="24"/>
         </w:rPr>
       </w:pPr>
-      <w:r>
-        <w:rPr>
-          <w:sz w:val="24"/>
-          <w:szCs w:val="24"/>
-        </w:rPr>
-        <w:t xml:space="preserve">Dilan Zuniga. </w:t>
+      <w:proofErr w:type="spellStart"/>
+      <w:r>
+        <w:rPr>
+          <w:sz w:val="24"/>
+          <w:szCs w:val="24"/>
+        </w:rPr>
+        <w:t>Dilan</w:t>
+      </w:r>
+      <w:proofErr w:type="spellEnd"/>
+      <w:r>
+        <w:rPr>
+          <w:sz w:val="24"/>
+          <w:szCs w:val="24"/>
+        </w:rPr>
+        <w:t xml:space="preserve"> </w:t>
+      </w:r>
+      <w:proofErr w:type="spellStart"/>
+      <w:r>
+        <w:rPr>
+          <w:sz w:val="24"/>
+          <w:szCs w:val="24"/>
+        </w:rPr>
+        <w:t>Zuniga</w:t>
+      </w:r>
+      <w:proofErr w:type="spellEnd"/>
+      <w:r>
+        <w:rPr>
+          <w:sz w:val="24"/>
+          <w:szCs w:val="24"/>
+        </w:rPr>
+        <w:t xml:space="preserve">. </w:t>
       </w:r>
     </w:p>
     <w:p>
@@ -2832,6 +3025,7 @@
           <w:sz w:val="24"/>
         </w:rPr>
       </w:pPr>
+      <w:proofErr w:type="spellStart"/>
       <w:r>
         <w:rPr>
           <w:sz w:val="24"/>
@@ -2842,7 +3036,14 @@
         <w:rPr>
           <w:sz w:val="24"/>
         </w:rPr>
-        <w:t xml:space="preserve">estones </w:t>
+        <w:t>estones</w:t>
+      </w:r>
+      <w:proofErr w:type="spellEnd"/>
+      <w:r>
+        <w:rPr>
+          <w:sz w:val="24"/>
+        </w:rPr>
+        <w:t xml:space="preserve"> </w:t>
       </w:r>
     </w:p>
     <w:p>
@@ -2854,7 +3055,15 @@
         </w:numPr>
       </w:pPr>
       <w:r>
-        <w:t>Definir los mockups de la aplicación</w:t>
+        <w:t xml:space="preserve">Definir los </w:t>
+      </w:r>
+      <w:proofErr w:type="spellStart"/>
+      <w:r>
+        <w:t>mockups</w:t>
+      </w:r>
+      <w:proofErr w:type="spellEnd"/>
+      <w:r>
+        <w:t xml:space="preserve"> de la aplicación</w:t>
       </w:r>
     </w:p>
     <w:p>
@@ -2878,13 +3087,21 @@
         </w:numPr>
       </w:pPr>
       <w:r>
-        <w:t>Desarrollar el front</w:t>
+        <w:t xml:space="preserve">Desarrollar el </w:t>
+      </w:r>
+      <w:proofErr w:type="spellStart"/>
+      <w:r>
+        <w:t>front</w:t>
       </w:r>
       <w:r>
         <w:t>-</w:t>
       </w:r>
       <w:r>
-        <w:t>end del proyecto</w:t>
+        <w:t>end</w:t>
+      </w:r>
+      <w:proofErr w:type="spellEnd"/>
+      <w:r>
+        <w:t xml:space="preserve"> del proyecto</w:t>
       </w:r>
     </w:p>
     <w:p>
@@ -2964,6 +3181,7 @@
         <w:rPr>
           <w:sz w:val="24"/>
         </w:rPr>
+        <w:lastRenderedPageBreak/>
         <w:t>Entregables</w:t>
       </w:r>
     </w:p>
@@ -3113,10 +3331,42 @@
           <w:szCs w:val="24"/>
           <w:lang w:eastAsia="es-NI"/>
         </w:rPr>
-        <w:t>Hacer una presentación en power point</w:t>
-      </w:r>
-      <w:bookmarkStart w:id="0" w:name="_GoBack"/>
-      <w:bookmarkEnd w:id="0"/>
+        <w:t xml:space="preserve">Hacer una presentación en </w:t>
+      </w:r>
+      <w:proofErr w:type="spellStart"/>
+      <w:r>
+        <w:rPr>
+          <w:rFonts w:ascii="Helvetica" w:eastAsia="Times New Roman" w:hAnsi="Helvetica" w:cs="Times New Roman"/>
+          <w:color w:val="333333"/>
+          <w:sz w:val="24"/>
+          <w:szCs w:val="24"/>
+          <w:lang w:eastAsia="es-NI"/>
+        </w:rPr>
+        <w:t>power</w:t>
+      </w:r>
+      <w:proofErr w:type="spellEnd"/>
+      <w:r>
+        <w:rPr>
+          <w:rFonts w:ascii="Helvetica" w:eastAsia="Times New Roman" w:hAnsi="Helvetica" w:cs="Times New Roman"/>
+          <w:color w:val="333333"/>
+          <w:sz w:val="24"/>
+          <w:szCs w:val="24"/>
+          <w:lang w:eastAsia="es-NI"/>
+        </w:rPr>
+        <w:t xml:space="preserve"> </w:t>
+      </w:r>
+      <w:proofErr w:type="spellStart"/>
+      <w:r>
+        <w:rPr>
+          <w:rFonts w:ascii="Helvetica" w:eastAsia="Times New Roman" w:hAnsi="Helvetica" w:cs="Times New Roman"/>
+          <w:color w:val="333333"/>
+          <w:sz w:val="24"/>
+          <w:szCs w:val="24"/>
+          <w:lang w:eastAsia="es-NI"/>
+        </w:rPr>
+        <w:t>point</w:t>
+      </w:r>
+      <w:proofErr w:type="spellEnd"/>
       <w:r>
         <w:rPr>
           <w:rFonts w:ascii="Helvetica" w:eastAsia="Times New Roman" w:hAnsi="Helvetica" w:cs="Times New Roman"/>
@@ -3185,7 +3435,6 @@
         <w:pStyle w:val="Ttulo1"/>
       </w:pPr>
       <w:r>
-        <w:lastRenderedPageBreak/>
         <w:t xml:space="preserve">Alternativas y riesgo </w:t>
       </w:r>
       <w:r>
@@ -3242,8 +3491,20 @@
             <w:color w:val="000000" w:themeColor="text1"/>
             <w:u w:val="none"/>
           </w:rPr>
-          <w:t>Thomas L. Saaty</w:t>
+          <w:t xml:space="preserve">Thomas L. </w:t>
         </w:r>
+        <w:proofErr w:type="spellStart"/>
+        <w:r>
+          <w:rPr>
+            <w:rStyle w:val="Hipervnculo"/>
+            <w:rFonts w:cs="Arial"/>
+            <w:bCs/>
+            <w:color w:val="000000" w:themeColor="text1"/>
+            <w:u w:val="none"/>
+          </w:rPr>
+          <w:t>Saaty</w:t>
+        </w:r>
+        <w:proofErr w:type="spellEnd"/>
       </w:hyperlink>
       <w:r>
         <w:rPr>
@@ -3366,7 +3627,11 @@
         <w:t>del rumbo y dirección</w:t>
       </w:r>
       <w:r>
-        <w:t xml:space="preserve">. En caso que se llegue al día final de la entrega o que se encuentre muy tarde alguna imposibilidad de terminar el mismo, se buscara como rescatar la mayor parte del proyecto y luego proceder a analizarlo, así se podría encontrar una solución </w:t>
+        <w:t xml:space="preserve">. En </w:t>
+      </w:r>
+      <w:r>
+        <w:lastRenderedPageBreak/>
+        <w:t xml:space="preserve">caso que se llegue al día final de la entrega o que se encuentre muy tarde alguna imposibilidad de terminar el mismo, se buscara como rescatar la mayor parte del proyecto y luego proceder a analizarlo, así se podría encontrar una solución </w:t>
       </w:r>
       <w:r>
         <w:t>sin tener como perdida todo lo realizado</w:t>
@@ -3444,7 +3709,6 @@
                 <w:color w:val="000000"/>
                 <w:lang w:eastAsia="es-NI"/>
               </w:rPr>
-              <w:lastRenderedPageBreak/>
               <w:t>Diagrama de Actividades</w:t>
             </w:r>
           </w:p>
@@ -6625,7 +6889,7 @@
                               <w:szCs w:val="28"/>
                               <w:lang w:val="es-ES"/>
                             </w:rPr>
-                            <w:t>5</w:t>
+                            <w:t>7</w:t>
                           </w:r>
                           <w:r>
                             <w:rPr>
@@ -6702,7 +6966,7 @@
                         <w:szCs w:val="28"/>
                         <w:lang w:val="es-ES"/>
                       </w:rPr>
-                      <w:t>5</w:t>
+                      <w:t>7</w:t>
                     </w:r>
                     <w:r>
                       <w:rPr>
@@ -10824,9 +11088,9 @@
     </dgm:pt>
   </dgm:ptLst>
   <dgm:cxnLst>
+    <dgm:cxn modelId="{88C25408-FB39-4B0D-B9D3-BD41DE4CCA5A}" type="presOf" srcId="{6528CCC3-F4E9-4252-9AB8-2A608AFA034B}" destId="{1FECDA9F-BD33-4E22-9377-395BDFD93D95}" srcOrd="0" destOrd="0" presId="urn:microsoft.com/office/officeart/2005/8/layout/process5"/>
+    <dgm:cxn modelId="{6DB1E617-A3D3-4D01-9B4C-9EBA7F8487A7}" type="presOf" srcId="{BE26B2ED-F0F1-42D7-AFBA-B5B75DA03164}" destId="{ACA83313-49D3-4AB6-BDA1-A8512E641777}" srcOrd="1" destOrd="0" presId="urn:microsoft.com/office/officeart/2005/8/layout/process5"/>
     <dgm:cxn modelId="{84AE77A9-F2D8-420D-A45A-3DB95744937D}" type="presOf" srcId="{97D59645-F749-4E6A-82D1-4B08BD59EAE4}" destId="{559287FB-88CA-4E1E-BE2F-B277C3AA1E9F}" srcOrd="0" destOrd="0" presId="urn:microsoft.com/office/officeart/2005/8/layout/process5"/>
-    <dgm:cxn modelId="{6DB1E617-A3D3-4D01-9B4C-9EBA7F8487A7}" type="presOf" srcId="{BE26B2ED-F0F1-42D7-AFBA-B5B75DA03164}" destId="{ACA83313-49D3-4AB6-BDA1-A8512E641777}" srcOrd="1" destOrd="0" presId="urn:microsoft.com/office/officeart/2005/8/layout/process5"/>
-    <dgm:cxn modelId="{88C25408-FB39-4B0D-B9D3-BD41DE4CCA5A}" type="presOf" srcId="{6528CCC3-F4E9-4252-9AB8-2A608AFA034B}" destId="{1FECDA9F-BD33-4E22-9377-395BDFD93D95}" srcOrd="0" destOrd="0" presId="urn:microsoft.com/office/officeart/2005/8/layout/process5"/>
     <dgm:cxn modelId="{76A9ECE2-4A7E-4630-9C9F-28290E27AFC6}" type="presOf" srcId="{BE26B2ED-F0F1-42D7-AFBA-B5B75DA03164}" destId="{1F0335BC-FB5C-4302-88F0-1503440EC517}" srcOrd="0" destOrd="0" presId="urn:microsoft.com/office/officeart/2005/8/layout/process5"/>
     <dgm:cxn modelId="{83AAFDBD-DB3E-4DA0-92BD-D0BBF824637B}" type="presOf" srcId="{0F88C48D-6FB5-442D-8C45-76F52199403E}" destId="{C1B65CD1-F147-4220-9A78-9C6FDC1B8651}" srcOrd="0" destOrd="0" presId="urn:microsoft.com/office/officeart/2005/8/layout/process5"/>
     <dgm:cxn modelId="{33DD5556-11C8-41C3-99E5-7521F5B585FB}" type="presOf" srcId="{48BB017D-9453-4E5A-B8A3-E0F7A7E9844E}" destId="{446634D3-7A48-4844-BAB5-C6625893ED19}" srcOrd="1" destOrd="0" presId="urn:microsoft.com/office/officeart/2005/8/layout/process5"/>
@@ -13040,7 +13304,7 @@
 </file>
 
 <file path=customXml/itemProps2.xml><?xml version="1.0" encoding="utf-8"?>
-<ds:datastoreItem xmlns:ds="http://schemas.openxmlformats.org/officeDocument/2006/customXml" ds:itemID="{E5A95319-76E6-4E44-94F4-0C28BE4B78B6}">
+<ds:datastoreItem xmlns:ds="http://schemas.openxmlformats.org/officeDocument/2006/customXml" ds:itemID="{478F4E7B-0654-4E7D-A0E8-E8B363D2AA5E}">
   <ds:schemaRefs>
     <ds:schemaRef ds:uri="http://schemas.openxmlformats.org/officeDocument/2006/bibliography"/>
   </ds:schemaRefs>

</xml_diff>

<commit_message>
Agregar actividades y tabla
</commit_message>
<xml_diff>
--- a/doc/Proyecto de factibilidad HU-Capital.docx
+++ b/doc/Proyecto de factibilidad HU-Capital.docx
@@ -405,43 +405,7 @@
                                     <w:sz w:val="27"/>
                                     <w:szCs w:val="27"/>
                                   </w:rPr>
-                                  <w:t xml:space="preserve">* </w:t>
-                                </w:r>
-                                <w:proofErr w:type="spellStart"/>
-                                <w:r>
-                                  <w:rPr>
-                                    <w:color w:val="000000"/>
-                                    <w:sz w:val="27"/>
-                                    <w:szCs w:val="27"/>
-                                  </w:rPr>
-                                  <w:t>Dilan</w:t>
-                                </w:r>
-                                <w:proofErr w:type="spellEnd"/>
-                                <w:r>
-                                  <w:rPr>
-                                    <w:color w:val="000000"/>
-                                    <w:sz w:val="27"/>
-                                    <w:szCs w:val="27"/>
-                                  </w:rPr>
-                                  <w:t xml:space="preserve"> Karin </w:t>
-                                </w:r>
-                                <w:proofErr w:type="spellStart"/>
-                                <w:r>
-                                  <w:rPr>
-                                    <w:color w:val="000000"/>
-                                    <w:sz w:val="27"/>
-                                    <w:szCs w:val="27"/>
-                                  </w:rPr>
-                                  <w:t>Zuniga</w:t>
-                                </w:r>
-                                <w:proofErr w:type="spellEnd"/>
-                                <w:r>
-                                  <w:rPr>
-                                    <w:color w:val="000000"/>
-                                    <w:sz w:val="27"/>
-                                    <w:szCs w:val="27"/>
-                                  </w:rPr>
-                                  <w:t xml:space="preserve"> </w:t>
+                                  <w:t xml:space="preserve">* Dilan Karin Zuniga </w:t>
                                 </w:r>
                                 <w:r>
                                   <w:rPr>
@@ -1348,27 +1312,23 @@
     <w:p>
       <w:pPr>
         <w:spacing w:line="276" w:lineRule="auto"/>
+        <w:rPr>
+          <w:rFonts w:eastAsia="Z"/>
+        </w:rPr>
       </w:pPr>
     </w:p>
     <w:p>
       <w:pPr>
-        <w:spacing w:line="276" w:lineRule="auto"/>
+        <w:pStyle w:val="Ttulo1"/>
         <w:rPr>
           <w:rFonts w:eastAsia="Z"/>
         </w:rPr>
       </w:pPr>
-    </w:p>
-    <w:p>
-      <w:pPr>
-        <w:pStyle w:val="Ttulo1"/>
+      <w:r>
         <w:rPr>
           <w:rFonts w:eastAsia="Z"/>
         </w:rPr>
-      </w:pPr>
-      <w:r>
-        <w:rPr>
-          <w:rFonts w:eastAsia="Z"/>
-        </w:rPr>
+        <w:lastRenderedPageBreak/>
         <w:t>Clientes</w:t>
       </w:r>
     </w:p>
@@ -2240,16 +2200,7 @@
           <w:rFonts w:cs="Arial"/>
           <w:szCs w:val="24"/>
         </w:rPr>
-        <w:t>Además contar c</w:t>
-      </w:r>
-      <w:bookmarkStart w:id="0" w:name="_GoBack"/>
-      <w:bookmarkEnd w:id="0"/>
-      <w:r>
-        <w:rPr>
-          <w:rFonts w:cs="Arial"/>
-          <w:szCs w:val="24"/>
-        </w:rPr>
-        <w:t>on un 60% de apoyo de universidades y centros educativos para tenerlos de referencia para las empresas y que su análisis sea más efectivo.</w:t>
+        <w:t>Además contar con un 60% de apoyo de universidades y centros educativos para tenerlos de referencia para las empresas y que su análisis sea más efectivo.</w:t>
       </w:r>
     </w:p>
     <w:p>
@@ -2401,42 +2352,6 @@
     </w:p>
     <w:p>
       <w:pPr>
-        <w:spacing w:after="0" w:line="276" w:lineRule="auto"/>
-        <w:rPr>
-          <w:rFonts w:cs="Arial"/>
-          <w:szCs w:val="24"/>
-        </w:rPr>
-      </w:pPr>
-    </w:p>
-    <w:p>
-      <w:pPr>
-        <w:spacing w:after="0" w:line="276" w:lineRule="auto"/>
-        <w:rPr>
-          <w:rFonts w:cs="Arial"/>
-          <w:szCs w:val="24"/>
-        </w:rPr>
-      </w:pPr>
-    </w:p>
-    <w:p>
-      <w:pPr>
-        <w:spacing w:after="0" w:line="276" w:lineRule="auto"/>
-        <w:rPr>
-          <w:rFonts w:cs="Arial"/>
-          <w:szCs w:val="24"/>
-        </w:rPr>
-      </w:pPr>
-    </w:p>
-    <w:p>
-      <w:pPr>
-        <w:spacing w:after="0" w:line="276" w:lineRule="auto"/>
-        <w:rPr>
-          <w:rFonts w:cs="Arial"/>
-          <w:szCs w:val="24"/>
-        </w:rPr>
-      </w:pPr>
-    </w:p>
-    <w:p>
-      <w:pPr>
         <w:rPr>
           <w:rFonts w:eastAsiaTheme="majorEastAsia" w:cstheme="majorBidi"/>
           <w:b/>
@@ -2550,25 +2465,7 @@
           <w:sz w:val="24"/>
           <w:szCs w:val="24"/>
         </w:rPr>
-        <w:t xml:space="preserve">La plataforma de </w:t>
-      </w:r>
-      <w:proofErr w:type="spellStart"/>
-      <w:r>
-        <w:rPr>
-          <w:rFonts w:cs="Arial"/>
-          <w:sz w:val="24"/>
-          <w:szCs w:val="24"/>
-        </w:rPr>
-        <w:t>Heroku</w:t>
-      </w:r>
-      <w:proofErr w:type="spellEnd"/>
-      <w:r>
-        <w:rPr>
-          <w:rFonts w:cs="Arial"/>
-          <w:sz w:val="24"/>
-          <w:szCs w:val="24"/>
-        </w:rPr>
-        <w:t xml:space="preserve"> nos permitirá soportar una demanda inicial de hasta 200 consultas diarias en su primera etapa.</w:t>
+        <w:t>La plataforma de Heroku nos permitirá soportar una demanda inicial de hasta 200 consultas diarias en su primera etapa.</w:t>
       </w:r>
     </w:p>
     <w:p>
@@ -2599,62 +2496,16 @@
           <w:sz w:val="24"/>
           <w:szCs w:val="24"/>
         </w:rPr>
-        <w:t xml:space="preserve">Se usarán como lenguaje de procesos y de </w:t>
-      </w:r>
-      <w:proofErr w:type="spellStart"/>
+        <w:t>Se usarán como lenguaje de procesos y de Backend PHP y como gestor de base de datos clientes MySQL que permitan una rápida construcción de la aplicación.</w:t>
+      </w:r>
       <w:r>
         <w:rPr>
           <w:rFonts w:cs="Arial"/>
           <w:sz w:val="24"/>
           <w:szCs w:val="24"/>
         </w:rPr>
-        <w:t>Backend</w:t>
-      </w:r>
-      <w:proofErr w:type="spellEnd"/>
-      <w:r>
-        <w:rPr>
-          <w:rFonts w:cs="Arial"/>
-          <w:sz w:val="24"/>
-          <w:szCs w:val="24"/>
-        </w:rPr>
-        <w:t xml:space="preserve"> PHP y como gestor de base de datos clientes </w:t>
-      </w:r>
-      <w:proofErr w:type="spellStart"/>
-      <w:r>
-        <w:rPr>
-          <w:rFonts w:cs="Arial"/>
-          <w:sz w:val="24"/>
-          <w:szCs w:val="24"/>
-        </w:rPr>
-        <w:t>MySQL</w:t>
-      </w:r>
-      <w:proofErr w:type="spellEnd"/>
-      <w:r>
-        <w:rPr>
-          <w:rFonts w:cs="Arial"/>
-          <w:sz w:val="24"/>
-          <w:szCs w:val="24"/>
-        </w:rPr>
-        <w:t xml:space="preserve"> que permitan una rápida construcción de la aplicación.</w:t>
-      </w:r>
-      <w:r>
-        <w:rPr>
-          <w:rFonts w:cs="Arial"/>
-          <w:sz w:val="24"/>
-          <w:szCs w:val="24"/>
-        </w:rPr>
-        <w:t xml:space="preserve"> Estos lenguajes son gratuitos, por ser Open </w:t>
-      </w:r>
-      <w:proofErr w:type="spellStart"/>
-      <w:r>
-        <w:rPr>
-          <w:rFonts w:cs="Arial"/>
-          <w:sz w:val="24"/>
-          <w:szCs w:val="24"/>
-        </w:rPr>
-        <w:t>Source</w:t>
-      </w:r>
-      <w:proofErr w:type="spellEnd"/>
+        <w:t xml:space="preserve"> Estos lenguajes son gratuitos, por ser Open Source</w:t>
+      </w:r>
     </w:p>
     <w:p>
       <w:pPr>
@@ -2800,54 +2651,10 @@
     </w:p>
     <w:p>
       <w:pPr>
-        <w:spacing w:line="276" w:lineRule="auto"/>
-        <w:rPr>
-          <w:rFonts w:cs="Arial"/>
-          <w:szCs w:val="24"/>
-        </w:rPr>
-      </w:pPr>
-    </w:p>
-    <w:p>
-      <w:pPr>
-        <w:spacing w:line="276" w:lineRule="auto"/>
-        <w:rPr>
-          <w:rFonts w:cs="Arial"/>
-          <w:szCs w:val="24"/>
-        </w:rPr>
-      </w:pPr>
-    </w:p>
-    <w:p>
-      <w:pPr>
-        <w:spacing w:line="276" w:lineRule="auto"/>
-        <w:rPr>
-          <w:rFonts w:cs="Arial"/>
-          <w:szCs w:val="24"/>
-        </w:rPr>
-      </w:pPr>
-    </w:p>
-    <w:p>
-      <w:pPr>
-        <w:spacing w:line="276" w:lineRule="auto"/>
-        <w:rPr>
-          <w:rFonts w:cs="Arial"/>
-          <w:szCs w:val="24"/>
-        </w:rPr>
-      </w:pPr>
-    </w:p>
-    <w:p>
-      <w:pPr>
-        <w:spacing w:line="276" w:lineRule="auto"/>
-        <w:rPr>
-          <w:rFonts w:cs="Arial"/>
-          <w:szCs w:val="24"/>
-        </w:rPr>
-      </w:pPr>
-    </w:p>
-    <w:p>
-      <w:pPr>
         <w:pStyle w:val="Ttulo1"/>
       </w:pPr>
       <w:r>
+        <w:lastRenderedPageBreak/>
         <w:t>Planificación y personal</w:t>
       </w:r>
     </w:p>
@@ -2985,37 +2792,12 @@
           <w:szCs w:val="24"/>
         </w:rPr>
       </w:pPr>
-      <w:proofErr w:type="spellStart"/>
-      <w:r>
-        <w:rPr>
-          <w:sz w:val="24"/>
-          <w:szCs w:val="24"/>
-        </w:rPr>
-        <w:t>Dilan</w:t>
-      </w:r>
-      <w:proofErr w:type="spellEnd"/>
-      <w:r>
-        <w:rPr>
-          <w:sz w:val="24"/>
-          <w:szCs w:val="24"/>
-        </w:rPr>
-        <w:t xml:space="preserve"> </w:t>
-      </w:r>
-      <w:proofErr w:type="spellStart"/>
-      <w:r>
-        <w:rPr>
-          <w:sz w:val="24"/>
-          <w:szCs w:val="24"/>
-        </w:rPr>
-        <w:t>Zuniga</w:t>
-      </w:r>
-      <w:proofErr w:type="spellEnd"/>
-      <w:r>
-        <w:rPr>
-          <w:sz w:val="24"/>
-          <w:szCs w:val="24"/>
-        </w:rPr>
-        <w:t xml:space="preserve">. </w:t>
+      <w:r>
+        <w:rPr>
+          <w:sz w:val="24"/>
+          <w:szCs w:val="24"/>
+        </w:rPr>
+        <w:t xml:space="preserve">Dilan Zuniga. </w:t>
       </w:r>
     </w:p>
     <w:p>
@@ -3025,7 +2807,6 @@
           <w:sz w:val="24"/>
         </w:rPr>
       </w:pPr>
-      <w:proofErr w:type="spellStart"/>
       <w:r>
         <w:rPr>
           <w:sz w:val="24"/>
@@ -3036,14 +2817,7 @@
         <w:rPr>
           <w:sz w:val="24"/>
         </w:rPr>
-        <w:t>estones</w:t>
-      </w:r>
-      <w:proofErr w:type="spellEnd"/>
-      <w:r>
-        <w:rPr>
-          <w:sz w:val="24"/>
-        </w:rPr>
-        <w:t xml:space="preserve"> </w:t>
+        <w:t xml:space="preserve">estones </w:t>
       </w:r>
     </w:p>
     <w:p>
@@ -3055,15 +2829,7 @@
         </w:numPr>
       </w:pPr>
       <w:r>
-        <w:t xml:space="preserve">Definir los </w:t>
-      </w:r>
-      <w:proofErr w:type="spellStart"/>
-      <w:r>
-        <w:t>mockups</w:t>
-      </w:r>
-      <w:proofErr w:type="spellEnd"/>
-      <w:r>
-        <w:t xml:space="preserve"> de la aplicación</w:t>
+        <w:t>Definir los mockups de la aplicación</w:t>
       </w:r>
     </w:p>
     <w:p>
@@ -3087,21 +2853,13 @@
         </w:numPr>
       </w:pPr>
       <w:r>
-        <w:t xml:space="preserve">Desarrollar el </w:t>
-      </w:r>
-      <w:proofErr w:type="spellStart"/>
-      <w:r>
-        <w:t>front</w:t>
+        <w:t>Desarrollar el front</w:t>
       </w:r>
       <w:r>
         <w:t>-</w:t>
       </w:r>
       <w:r>
-        <w:t>end</w:t>
-      </w:r>
-      <w:proofErr w:type="spellEnd"/>
-      <w:r>
-        <w:t xml:space="preserve"> del proyecto</w:t>
+        <w:t>end del proyecto</w:t>
       </w:r>
     </w:p>
     <w:p>
@@ -3181,7 +2939,6 @@
         <w:rPr>
           <w:sz w:val="24"/>
         </w:rPr>
-        <w:lastRenderedPageBreak/>
         <w:t>Entregables</w:t>
       </w:r>
     </w:p>
@@ -3331,51 +3088,7 @@
           <w:szCs w:val="24"/>
           <w:lang w:eastAsia="es-NI"/>
         </w:rPr>
-        <w:t xml:space="preserve">Hacer una presentación en </w:t>
-      </w:r>
-      <w:proofErr w:type="spellStart"/>
-      <w:r>
-        <w:rPr>
-          <w:rFonts w:ascii="Helvetica" w:eastAsia="Times New Roman" w:hAnsi="Helvetica" w:cs="Times New Roman"/>
-          <w:color w:val="333333"/>
-          <w:sz w:val="24"/>
-          <w:szCs w:val="24"/>
-          <w:lang w:eastAsia="es-NI"/>
-        </w:rPr>
-        <w:t>power</w:t>
-      </w:r>
-      <w:proofErr w:type="spellEnd"/>
-      <w:r>
-        <w:rPr>
-          <w:rFonts w:ascii="Helvetica" w:eastAsia="Times New Roman" w:hAnsi="Helvetica" w:cs="Times New Roman"/>
-          <w:color w:val="333333"/>
-          <w:sz w:val="24"/>
-          <w:szCs w:val="24"/>
-          <w:lang w:eastAsia="es-NI"/>
-        </w:rPr>
-        <w:t xml:space="preserve"> </w:t>
-      </w:r>
-      <w:proofErr w:type="spellStart"/>
-      <w:r>
-        <w:rPr>
-          <w:rFonts w:ascii="Helvetica" w:eastAsia="Times New Roman" w:hAnsi="Helvetica" w:cs="Times New Roman"/>
-          <w:color w:val="333333"/>
-          <w:sz w:val="24"/>
-          <w:szCs w:val="24"/>
-          <w:lang w:eastAsia="es-NI"/>
-        </w:rPr>
-        <w:t>point</w:t>
-      </w:r>
-      <w:proofErr w:type="spellEnd"/>
-      <w:r>
-        <w:rPr>
-          <w:rFonts w:ascii="Helvetica" w:eastAsia="Times New Roman" w:hAnsi="Helvetica" w:cs="Times New Roman"/>
-          <w:color w:val="333333"/>
-          <w:sz w:val="24"/>
-          <w:szCs w:val="24"/>
-          <w:lang w:eastAsia="es-NI"/>
-        </w:rPr>
-        <w:t xml:space="preserve"> a los clientes acerca del programa.</w:t>
+        <w:t>Hacer una presentación en power point a los clientes acerca del programa.</w:t>
       </w:r>
     </w:p>
     <w:p>
@@ -3435,6 +3148,7 @@
         <w:pStyle w:val="Ttulo1"/>
       </w:pPr>
       <w:r>
+        <w:lastRenderedPageBreak/>
         <w:t xml:space="preserve">Alternativas y riesgo </w:t>
       </w:r>
       <w:r>
@@ -3491,20 +3205,8 @@
             <w:color w:val="000000" w:themeColor="text1"/>
             <w:u w:val="none"/>
           </w:rPr>
-          <w:t xml:space="preserve">Thomas L. </w:t>
+          <w:t>Thomas L. Saaty</w:t>
         </w:r>
-        <w:proofErr w:type="spellStart"/>
-        <w:r>
-          <w:rPr>
-            <w:rStyle w:val="Hipervnculo"/>
-            <w:rFonts w:cs="Arial"/>
-            <w:bCs/>
-            <w:color w:val="000000" w:themeColor="text1"/>
-            <w:u w:val="none"/>
-          </w:rPr>
-          <w:t>Saaty</w:t>
-        </w:r>
-        <w:proofErr w:type="spellEnd"/>
       </w:hyperlink>
       <w:r>
         <w:rPr>
@@ -3627,11 +3329,7 @@
         <w:t>del rumbo y dirección</w:t>
       </w:r>
       <w:r>
-        <w:t xml:space="preserve">. En </w:t>
-      </w:r>
-      <w:r>
-        <w:lastRenderedPageBreak/>
-        <w:t xml:space="preserve">caso que se llegue al día final de la entrega o que se encuentre muy tarde alguna imposibilidad de terminar el mismo, se buscara como rescatar la mayor parte del proyecto y luego proceder a analizarlo, así se podría encontrar una solución </w:t>
+        <w:t xml:space="preserve">. En caso que se llegue al día final de la entrega o que se encuentre muy tarde alguna imposibilidad de terminar el mismo, se buscara como rescatar la mayor parte del proyecto y luego proceder a analizarlo, así se podría encontrar una solución </w:t>
       </w:r>
       <w:r>
         <w:t>sin tener como perdida todo lo realizado</w:t>
@@ -3649,7 +3347,7 @@
     <w:p/>
     <w:tbl>
       <w:tblPr>
-        <w:tblW w:w="11331" w:type="dxa"/>
+        <w:tblW w:w="11531" w:type="dxa"/>
         <w:tblInd w:w="-988" w:type="dxa"/>
         <w:tblCellMar>
           <w:left w:w="70" w:type="dxa"/>
@@ -3658,8 +3356,8 @@
         <w:tblLook w:val="04A0" w:firstRow="1" w:lastRow="0" w:firstColumn="1" w:lastColumn="0" w:noHBand="0" w:noVBand="1"/>
       </w:tblPr>
       <w:tblGrid>
-        <w:gridCol w:w="2025"/>
-        <w:gridCol w:w="2025"/>
+        <w:gridCol w:w="2684"/>
+        <w:gridCol w:w="1566"/>
         <w:gridCol w:w="2025"/>
         <w:gridCol w:w="1533"/>
         <w:gridCol w:w="2144"/>
@@ -3672,7 +3370,7 @@
         </w:trPr>
         <w:tc>
           <w:tcPr>
-            <w:tcW w:w="11331" w:type="dxa"/>
+            <w:tcW w:w="11531" w:type="dxa"/>
             <w:gridSpan w:val="7"/>
             <w:tcBorders>
               <w:top w:val="single" w:sz="4" w:space="0" w:color="auto"/>
@@ -3709,6 +3407,7 @@
                 <w:color w:val="000000"/>
                 <w:lang w:eastAsia="es-NI"/>
               </w:rPr>
+              <w:lastRenderedPageBreak/>
               <w:t>Diagrama de Actividades</w:t>
             </w:r>
           </w:p>
@@ -3720,7 +3419,7 @@
         </w:trPr>
         <w:tc>
           <w:tcPr>
-            <w:tcW w:w="2025" w:type="dxa"/>
+            <w:tcW w:w="2684" w:type="dxa"/>
             <w:vMerge w:val="restart"/>
             <w:tcBorders>
               <w:top w:val="nil"/>
@@ -3759,7 +3458,7 @@
         </w:tc>
         <w:tc>
           <w:tcPr>
-            <w:tcW w:w="2025" w:type="dxa"/>
+            <w:tcW w:w="1566" w:type="dxa"/>
             <w:vMerge w:val="restart"/>
             <w:tcBorders>
               <w:top w:val="nil"/>
@@ -3881,7 +3580,7 @@
         </w:trPr>
         <w:tc>
           <w:tcPr>
-            <w:tcW w:w="2025" w:type="dxa"/>
+            <w:tcW w:w="2684" w:type="dxa"/>
             <w:vMerge/>
             <w:tcBorders>
               <w:top w:val="nil"/>
@@ -3907,7 +3606,7 @@
         </w:tc>
         <w:tc>
           <w:tcPr>
-            <w:tcW w:w="2025" w:type="dxa"/>
+            <w:tcW w:w="1566" w:type="dxa"/>
             <w:vMerge/>
             <w:tcBorders>
               <w:top w:val="nil"/>
@@ -4112,7 +3811,7 @@
         </w:trPr>
         <w:tc>
           <w:tcPr>
-            <w:tcW w:w="2025" w:type="dxa"/>
+            <w:tcW w:w="2684" w:type="dxa"/>
             <w:tcBorders>
               <w:top w:val="nil"/>
               <w:left w:val="single" w:sz="4" w:space="0" w:color="auto"/>
@@ -4139,7 +3838,49 @@
                 <w:color w:val="000000"/>
                 <w:lang w:eastAsia="es-NI"/>
               </w:rPr>
+              <w:t>Solicitud de información a centros</w:t>
+            </w:r>
+            <w:r>
+              <w:rPr>
+                <w:rFonts w:ascii="Calibri" w:eastAsia="Times New Roman" w:hAnsi="Calibri" w:cs="Times New Roman"/>
+                <w:color w:val="000000"/>
+                <w:lang w:eastAsia="es-NI"/>
+              </w:rPr>
               <w:t> </w:t>
+            </w:r>
+          </w:p>
+        </w:tc>
+        <w:tc>
+          <w:tcPr>
+            <w:tcW w:w="1566" w:type="dxa"/>
+            <w:tcBorders>
+              <w:top w:val="nil"/>
+              <w:left w:val="nil"/>
+              <w:bottom w:val="single" w:sz="4" w:space="0" w:color="auto"/>
+              <w:right w:val="single" w:sz="4" w:space="0" w:color="auto"/>
+            </w:tcBorders>
+            <w:shd w:val="clear" w:color="auto" w:fill="auto"/>
+            <w:noWrap/>
+            <w:vAlign w:val="bottom"/>
+            <w:hideMark/>
+          </w:tcPr>
+          <w:p>
+            <w:pPr>
+              <w:spacing w:after="0" w:line="240" w:lineRule="auto"/>
+              <w:jc w:val="center"/>
+              <w:rPr>
+                <w:rFonts w:ascii="Calibri" w:eastAsia="Times New Roman" w:hAnsi="Calibri" w:cs="Times New Roman"/>
+                <w:color w:val="000000"/>
+                <w:lang w:eastAsia="es-NI"/>
+              </w:rPr>
+            </w:pPr>
+            <w:r>
+              <w:rPr>
+                <w:rFonts w:ascii="Calibri" w:eastAsia="Times New Roman" w:hAnsi="Calibri" w:cs="Times New Roman"/>
+                <w:color w:val="000000"/>
+                <w:lang w:eastAsia="es-NI"/>
+              </w:rPr>
+              <w:t>A</w:t>
             </w:r>
           </w:p>
         </w:tc>
@@ -4160,6 +3901,33 @@
           <w:p>
             <w:pPr>
               <w:spacing w:after="0" w:line="240" w:lineRule="auto"/>
+              <w:jc w:val="center"/>
+              <w:rPr>
+                <w:rFonts w:ascii="Calibri" w:eastAsia="Times New Roman" w:hAnsi="Calibri" w:cs="Times New Roman"/>
+                <w:color w:val="000000"/>
+                <w:lang w:eastAsia="es-NI"/>
+              </w:rPr>
+            </w:pPr>
+          </w:p>
+        </w:tc>
+        <w:tc>
+          <w:tcPr>
+            <w:tcW w:w="1533" w:type="dxa"/>
+            <w:tcBorders>
+              <w:top w:val="nil"/>
+              <w:left w:val="nil"/>
+              <w:bottom w:val="single" w:sz="4" w:space="0" w:color="auto"/>
+              <w:right w:val="single" w:sz="4" w:space="0" w:color="auto"/>
+            </w:tcBorders>
+            <w:shd w:val="clear" w:color="auto" w:fill="auto"/>
+            <w:noWrap/>
+            <w:vAlign w:val="bottom"/>
+            <w:hideMark/>
+          </w:tcPr>
+          <w:p>
+            <w:pPr>
+              <w:spacing w:after="0" w:line="240" w:lineRule="auto"/>
+              <w:jc w:val="center"/>
               <w:rPr>
                 <w:rFonts w:ascii="Calibri" w:eastAsia="Times New Roman" w:hAnsi="Calibri" w:cs="Times New Roman"/>
                 <w:color w:val="000000"/>
@@ -4172,7 +3940,191 @@
                 <w:color w:val="000000"/>
                 <w:lang w:eastAsia="es-NI"/>
               </w:rPr>
+              <w:t>3</w:t>
+            </w:r>
+          </w:p>
+        </w:tc>
+        <w:tc>
+          <w:tcPr>
+            <w:tcW w:w="2144" w:type="dxa"/>
+            <w:tcBorders>
+              <w:top w:val="nil"/>
+              <w:left w:val="nil"/>
+              <w:bottom w:val="single" w:sz="4" w:space="0" w:color="auto"/>
+              <w:right w:val="single" w:sz="4" w:space="0" w:color="auto"/>
+            </w:tcBorders>
+            <w:shd w:val="clear" w:color="auto" w:fill="auto"/>
+            <w:noWrap/>
+            <w:vAlign w:val="bottom"/>
+            <w:hideMark/>
+          </w:tcPr>
+          <w:p>
+            <w:pPr>
+              <w:spacing w:after="0" w:line="240" w:lineRule="auto"/>
+              <w:jc w:val="center"/>
+              <w:rPr>
+                <w:rFonts w:ascii="Calibri" w:eastAsia="Times New Roman" w:hAnsi="Calibri" w:cs="Times New Roman"/>
+                <w:color w:val="000000"/>
+                <w:lang w:eastAsia="es-NI"/>
+              </w:rPr>
+            </w:pPr>
+            <w:r>
+              <w:rPr>
+                <w:rFonts w:ascii="Calibri" w:eastAsia="Times New Roman" w:hAnsi="Calibri" w:cs="Times New Roman"/>
+                <w:color w:val="000000"/>
+                <w:lang w:eastAsia="es-NI"/>
+              </w:rPr>
+              <w:t>2</w:t>
+            </w:r>
+          </w:p>
+        </w:tc>
+        <w:tc>
+          <w:tcPr>
+            <w:tcW w:w="951" w:type="dxa"/>
+            <w:tcBorders>
+              <w:top w:val="nil"/>
+              <w:left w:val="nil"/>
+              <w:bottom w:val="single" w:sz="4" w:space="0" w:color="auto"/>
+              <w:right w:val="single" w:sz="4" w:space="0" w:color="auto"/>
+            </w:tcBorders>
+            <w:shd w:val="clear" w:color="auto" w:fill="auto"/>
+            <w:noWrap/>
+            <w:vAlign w:val="bottom"/>
+            <w:hideMark/>
+          </w:tcPr>
+          <w:p>
+            <w:pPr>
+              <w:spacing w:after="0" w:line="240" w:lineRule="auto"/>
+              <w:jc w:val="center"/>
+              <w:rPr>
+                <w:rFonts w:ascii="Calibri" w:eastAsia="Times New Roman" w:hAnsi="Calibri" w:cs="Times New Roman"/>
+                <w:color w:val="000000"/>
+                <w:lang w:eastAsia="es-NI"/>
+              </w:rPr>
+            </w:pPr>
+            <w:r>
+              <w:rPr>
+                <w:rFonts w:ascii="Calibri" w:eastAsia="Times New Roman" w:hAnsi="Calibri" w:cs="Times New Roman"/>
+                <w:color w:val="000000"/>
+                <w:lang w:eastAsia="es-NI"/>
+              </w:rPr>
+              <w:t>1</w:t>
+            </w:r>
+          </w:p>
+        </w:tc>
+        <w:tc>
+          <w:tcPr>
+            <w:tcW w:w="628" w:type="dxa"/>
+            <w:tcBorders>
+              <w:top w:val="nil"/>
+              <w:left w:val="nil"/>
+              <w:bottom w:val="single" w:sz="4" w:space="0" w:color="auto"/>
+              <w:right w:val="single" w:sz="4" w:space="0" w:color="auto"/>
+            </w:tcBorders>
+            <w:shd w:val="clear" w:color="auto" w:fill="auto"/>
+            <w:noWrap/>
+            <w:vAlign w:val="bottom"/>
+            <w:hideMark/>
+          </w:tcPr>
+          <w:p>
+            <w:pPr>
+              <w:spacing w:after="0" w:line="240" w:lineRule="auto"/>
+              <w:jc w:val="center"/>
+              <w:rPr>
+                <w:rFonts w:ascii="Calibri" w:eastAsia="Times New Roman" w:hAnsi="Calibri" w:cs="Times New Roman"/>
+                <w:b/>
+                <w:color w:val="000000"/>
+                <w:lang w:eastAsia="es-NI"/>
+              </w:rPr>
+            </w:pPr>
+            <w:r>
+              <w:rPr>
+                <w:rFonts w:ascii="Calibri" w:eastAsia="Times New Roman" w:hAnsi="Calibri" w:cs="Times New Roman"/>
+                <w:b/>
+                <w:color w:val="000000"/>
+                <w:lang w:eastAsia="es-NI"/>
+              </w:rPr>
+              <w:t>2</w:t>
+            </w:r>
+            <w:r>
+              <w:rPr>
+                <w:rFonts w:ascii="Calibri" w:eastAsia="Times New Roman" w:hAnsi="Calibri" w:cs="Times New Roman"/>
+                <w:b/>
+                <w:color w:val="000000"/>
+                <w:lang w:eastAsia="es-NI"/>
+              </w:rPr>
               <w:t> </w:t>
+            </w:r>
+          </w:p>
+        </w:tc>
+      </w:tr>
+      <w:tr>
+        <w:trPr>
+          <w:trHeight w:val="300"/>
+        </w:trPr>
+        <w:tc>
+          <w:tcPr>
+            <w:tcW w:w="2684" w:type="dxa"/>
+            <w:tcBorders>
+              <w:top w:val="nil"/>
+              <w:left w:val="single" w:sz="4" w:space="0" w:color="auto"/>
+              <w:bottom w:val="single" w:sz="4" w:space="0" w:color="auto"/>
+              <w:right w:val="single" w:sz="4" w:space="0" w:color="auto"/>
+            </w:tcBorders>
+            <w:shd w:val="clear" w:color="auto" w:fill="auto"/>
+            <w:noWrap/>
+            <w:vAlign w:val="bottom"/>
+          </w:tcPr>
+          <w:p>
+            <w:pPr>
+              <w:spacing w:after="0" w:line="240" w:lineRule="auto"/>
+              <w:rPr>
+                <w:rFonts w:ascii="Calibri" w:eastAsia="Times New Roman" w:hAnsi="Calibri" w:cs="Times New Roman"/>
+                <w:color w:val="000000"/>
+                <w:lang w:eastAsia="es-NI"/>
+              </w:rPr>
+            </w:pPr>
+            <w:r>
+              <w:rPr>
+                <w:rFonts w:ascii="Calibri" w:eastAsia="Times New Roman" w:hAnsi="Calibri" w:cs="Times New Roman"/>
+                <w:color w:val="000000"/>
+                <w:lang w:eastAsia="es-NI"/>
+              </w:rPr>
+              <w:t>Diagramas de casos de uso y secuencia.</w:t>
+            </w:r>
+          </w:p>
+        </w:tc>
+        <w:tc>
+          <w:tcPr>
+            <w:tcW w:w="1566" w:type="dxa"/>
+            <w:tcBorders>
+              <w:top w:val="nil"/>
+              <w:left w:val="nil"/>
+              <w:bottom w:val="single" w:sz="4" w:space="0" w:color="auto"/>
+              <w:right w:val="single" w:sz="4" w:space="0" w:color="auto"/>
+            </w:tcBorders>
+            <w:shd w:val="clear" w:color="auto" w:fill="auto"/>
+            <w:noWrap/>
+            <w:vAlign w:val="bottom"/>
+            <w:hideMark/>
+          </w:tcPr>
+          <w:p>
+            <w:pPr>
+              <w:spacing w:after="0" w:line="240" w:lineRule="auto"/>
+              <w:jc w:val="center"/>
+              <w:rPr>
+                <w:rFonts w:ascii="Calibri" w:eastAsia="Times New Roman" w:hAnsi="Calibri" w:cs="Times New Roman"/>
+                <w:color w:val="000000"/>
+                <w:lang w:eastAsia="es-NI"/>
+              </w:rPr>
+            </w:pPr>
+            <w:r>
+              <w:rPr>
+                <w:rFonts w:ascii="Calibri" w:eastAsia="Times New Roman" w:hAnsi="Calibri" w:cs="Times New Roman"/>
+                <w:color w:val="000000"/>
+                <w:lang w:eastAsia="es-NI"/>
+              </w:rPr>
+              <w:t>B</w:t>
             </w:r>
           </w:p>
         </w:tc>
@@ -4193,6 +4145,33 @@
           <w:p>
             <w:pPr>
               <w:spacing w:after="0" w:line="240" w:lineRule="auto"/>
+              <w:jc w:val="center"/>
+              <w:rPr>
+                <w:rFonts w:ascii="Calibri" w:eastAsia="Times New Roman" w:hAnsi="Calibri" w:cs="Times New Roman"/>
+                <w:color w:val="000000"/>
+                <w:lang w:eastAsia="es-NI"/>
+              </w:rPr>
+            </w:pPr>
+          </w:p>
+        </w:tc>
+        <w:tc>
+          <w:tcPr>
+            <w:tcW w:w="1533" w:type="dxa"/>
+            <w:tcBorders>
+              <w:top w:val="nil"/>
+              <w:left w:val="nil"/>
+              <w:bottom w:val="single" w:sz="4" w:space="0" w:color="auto"/>
+              <w:right w:val="single" w:sz="4" w:space="0" w:color="auto"/>
+            </w:tcBorders>
+            <w:shd w:val="clear" w:color="auto" w:fill="auto"/>
+            <w:noWrap/>
+            <w:vAlign w:val="bottom"/>
+            <w:hideMark/>
+          </w:tcPr>
+          <w:p>
+            <w:pPr>
+              <w:spacing w:after="0" w:line="240" w:lineRule="auto"/>
+              <w:jc w:val="center"/>
               <w:rPr>
                 <w:rFonts w:ascii="Calibri" w:eastAsia="Times New Roman" w:hAnsi="Calibri" w:cs="Times New Roman"/>
                 <w:color w:val="000000"/>
@@ -4205,7 +4184,216 @@
                 <w:color w:val="000000"/>
                 <w:lang w:eastAsia="es-NI"/>
               </w:rPr>
-              <w:t> </w:t>
+              <w:t>4</w:t>
+            </w:r>
+          </w:p>
+        </w:tc>
+        <w:tc>
+          <w:tcPr>
+            <w:tcW w:w="2144" w:type="dxa"/>
+            <w:tcBorders>
+              <w:top w:val="nil"/>
+              <w:left w:val="nil"/>
+              <w:bottom w:val="single" w:sz="4" w:space="0" w:color="auto"/>
+              <w:right w:val="single" w:sz="4" w:space="0" w:color="auto"/>
+            </w:tcBorders>
+            <w:shd w:val="clear" w:color="auto" w:fill="auto"/>
+            <w:noWrap/>
+            <w:vAlign w:val="bottom"/>
+            <w:hideMark/>
+          </w:tcPr>
+          <w:p>
+            <w:pPr>
+              <w:spacing w:after="0" w:line="240" w:lineRule="auto"/>
+              <w:jc w:val="center"/>
+              <w:rPr>
+                <w:rFonts w:ascii="Calibri" w:eastAsia="Times New Roman" w:hAnsi="Calibri" w:cs="Times New Roman"/>
+                <w:color w:val="000000"/>
+                <w:lang w:eastAsia="es-NI"/>
+              </w:rPr>
+            </w:pPr>
+            <w:r>
+              <w:rPr>
+                <w:rFonts w:ascii="Calibri" w:eastAsia="Times New Roman" w:hAnsi="Calibri" w:cs="Times New Roman"/>
+                <w:color w:val="000000"/>
+                <w:lang w:eastAsia="es-NI"/>
+              </w:rPr>
+              <w:t>3</w:t>
+            </w:r>
+          </w:p>
+        </w:tc>
+        <w:tc>
+          <w:tcPr>
+            <w:tcW w:w="951" w:type="dxa"/>
+            <w:tcBorders>
+              <w:top w:val="nil"/>
+              <w:left w:val="nil"/>
+              <w:bottom w:val="single" w:sz="4" w:space="0" w:color="auto"/>
+              <w:right w:val="single" w:sz="4" w:space="0" w:color="auto"/>
+            </w:tcBorders>
+            <w:shd w:val="clear" w:color="auto" w:fill="auto"/>
+            <w:noWrap/>
+            <w:vAlign w:val="bottom"/>
+            <w:hideMark/>
+          </w:tcPr>
+          <w:p>
+            <w:pPr>
+              <w:spacing w:after="0" w:line="240" w:lineRule="auto"/>
+              <w:jc w:val="center"/>
+              <w:rPr>
+                <w:rFonts w:ascii="Calibri" w:eastAsia="Times New Roman" w:hAnsi="Calibri" w:cs="Times New Roman"/>
+                <w:color w:val="000000"/>
+                <w:lang w:eastAsia="es-NI"/>
+              </w:rPr>
+            </w:pPr>
+            <w:r>
+              <w:rPr>
+                <w:rFonts w:ascii="Calibri" w:eastAsia="Times New Roman" w:hAnsi="Calibri" w:cs="Times New Roman"/>
+                <w:color w:val="000000"/>
+                <w:lang w:eastAsia="es-NI"/>
+              </w:rPr>
+              <w:t>2</w:t>
+            </w:r>
+          </w:p>
+        </w:tc>
+        <w:tc>
+          <w:tcPr>
+            <w:tcW w:w="628" w:type="dxa"/>
+            <w:tcBorders>
+              <w:top w:val="nil"/>
+              <w:left w:val="nil"/>
+              <w:bottom w:val="single" w:sz="4" w:space="0" w:color="auto"/>
+              <w:right w:val="single" w:sz="4" w:space="0" w:color="auto"/>
+            </w:tcBorders>
+            <w:shd w:val="clear" w:color="auto" w:fill="auto"/>
+            <w:noWrap/>
+            <w:vAlign w:val="bottom"/>
+            <w:hideMark/>
+          </w:tcPr>
+          <w:p>
+            <w:pPr>
+              <w:spacing w:after="0" w:line="240" w:lineRule="auto"/>
+              <w:jc w:val="center"/>
+              <w:rPr>
+                <w:rFonts w:ascii="Calibri" w:eastAsia="Times New Roman" w:hAnsi="Calibri" w:cs="Times New Roman"/>
+                <w:b/>
+                <w:color w:val="000000"/>
+                <w:lang w:eastAsia="es-NI"/>
+              </w:rPr>
+            </w:pPr>
+            <w:r>
+              <w:rPr>
+                <w:rFonts w:ascii="Calibri" w:eastAsia="Times New Roman" w:hAnsi="Calibri" w:cs="Times New Roman"/>
+                <w:b/>
+                <w:color w:val="000000"/>
+                <w:lang w:eastAsia="es-NI"/>
+              </w:rPr>
+              <w:t>3</w:t>
+            </w:r>
+          </w:p>
+        </w:tc>
+      </w:tr>
+      <w:tr>
+        <w:trPr>
+          <w:trHeight w:val="300"/>
+        </w:trPr>
+        <w:tc>
+          <w:tcPr>
+            <w:tcW w:w="2684" w:type="dxa"/>
+            <w:tcBorders>
+              <w:top w:val="nil"/>
+              <w:left w:val="single" w:sz="4" w:space="0" w:color="auto"/>
+              <w:bottom w:val="single" w:sz="4" w:space="0" w:color="auto"/>
+              <w:right w:val="single" w:sz="4" w:space="0" w:color="auto"/>
+            </w:tcBorders>
+            <w:shd w:val="clear" w:color="auto" w:fill="auto"/>
+            <w:noWrap/>
+            <w:vAlign w:val="bottom"/>
+          </w:tcPr>
+          <w:p>
+            <w:pPr>
+              <w:spacing w:after="0" w:line="240" w:lineRule="auto"/>
+              <w:rPr>
+                <w:rFonts w:ascii="Calibri" w:eastAsia="Times New Roman" w:hAnsi="Calibri" w:cs="Times New Roman"/>
+                <w:color w:val="000000"/>
+                <w:lang w:eastAsia="es-NI"/>
+              </w:rPr>
+            </w:pPr>
+            <w:r>
+              <w:rPr>
+                <w:rFonts w:ascii="Calibri" w:eastAsia="Times New Roman" w:hAnsi="Calibri" w:cs="Times New Roman"/>
+                <w:color w:val="000000"/>
+                <w:lang w:eastAsia="es-NI"/>
+              </w:rPr>
+              <w:t>Diseño de las clases</w:t>
+            </w:r>
+          </w:p>
+        </w:tc>
+        <w:tc>
+          <w:tcPr>
+            <w:tcW w:w="1566" w:type="dxa"/>
+            <w:tcBorders>
+              <w:top w:val="nil"/>
+              <w:left w:val="nil"/>
+              <w:bottom w:val="single" w:sz="4" w:space="0" w:color="auto"/>
+              <w:right w:val="single" w:sz="4" w:space="0" w:color="auto"/>
+            </w:tcBorders>
+            <w:shd w:val="clear" w:color="auto" w:fill="auto"/>
+            <w:noWrap/>
+            <w:vAlign w:val="bottom"/>
+            <w:hideMark/>
+          </w:tcPr>
+          <w:p>
+            <w:pPr>
+              <w:spacing w:after="0" w:line="240" w:lineRule="auto"/>
+              <w:jc w:val="center"/>
+              <w:rPr>
+                <w:rFonts w:ascii="Calibri" w:eastAsia="Times New Roman" w:hAnsi="Calibri" w:cs="Times New Roman"/>
+                <w:color w:val="000000"/>
+                <w:lang w:eastAsia="es-NI"/>
+              </w:rPr>
+            </w:pPr>
+            <w:r>
+              <w:rPr>
+                <w:rFonts w:ascii="Calibri" w:eastAsia="Times New Roman" w:hAnsi="Calibri" w:cs="Times New Roman"/>
+                <w:color w:val="000000"/>
+                <w:lang w:eastAsia="es-NI"/>
+              </w:rPr>
+              <w:t>C</w:t>
+            </w:r>
+          </w:p>
+        </w:tc>
+        <w:tc>
+          <w:tcPr>
+            <w:tcW w:w="2025" w:type="dxa"/>
+            <w:tcBorders>
+              <w:top w:val="nil"/>
+              <w:left w:val="nil"/>
+              <w:bottom w:val="single" w:sz="4" w:space="0" w:color="auto"/>
+              <w:right w:val="single" w:sz="4" w:space="0" w:color="auto"/>
+            </w:tcBorders>
+            <w:shd w:val="clear" w:color="auto" w:fill="auto"/>
+            <w:noWrap/>
+            <w:vAlign w:val="bottom"/>
+            <w:hideMark/>
+          </w:tcPr>
+          <w:p>
+            <w:pPr>
+              <w:spacing w:after="0" w:line="240" w:lineRule="auto"/>
+              <w:jc w:val="center"/>
+              <w:rPr>
+                <w:rFonts w:ascii="Calibri" w:eastAsia="Times New Roman" w:hAnsi="Calibri" w:cs="Times New Roman"/>
+                <w:color w:val="000000"/>
+                <w:lang w:eastAsia="es-NI"/>
+              </w:rPr>
+            </w:pPr>
+            <w:r>
+              <w:rPr>
+                <w:rFonts w:ascii="Calibri" w:eastAsia="Times New Roman" w:hAnsi="Calibri" w:cs="Times New Roman"/>
+                <w:color w:val="000000"/>
+                <w:lang w:eastAsia="es-NI"/>
+              </w:rPr>
+              <w:t>B</w:t>
             </w:r>
           </w:p>
         </w:tc>
@@ -4233,6 +4421,14 @@
                 <w:lang w:eastAsia="es-NI"/>
               </w:rPr>
             </w:pPr>
+            <w:r>
+              <w:rPr>
+                <w:rFonts w:ascii="Calibri" w:eastAsia="Times New Roman" w:hAnsi="Calibri" w:cs="Times New Roman"/>
+                <w:color w:val="000000"/>
+                <w:lang w:eastAsia="es-NI"/>
+              </w:rPr>
+              <w:t>5</w:t>
+            </w:r>
           </w:p>
         </w:tc>
         <w:tc>
@@ -4259,6 +4455,14 @@
                 <w:lang w:eastAsia="es-NI"/>
               </w:rPr>
             </w:pPr>
+            <w:r>
+              <w:rPr>
+                <w:rFonts w:ascii="Calibri" w:eastAsia="Times New Roman" w:hAnsi="Calibri" w:cs="Times New Roman"/>
+                <w:color w:val="000000"/>
+                <w:lang w:eastAsia="es-NI"/>
+              </w:rPr>
+              <w:t>4</w:t>
+            </w:r>
           </w:p>
         </w:tc>
         <w:tc>
@@ -4285,6 +4489,14 @@
                 <w:lang w:eastAsia="es-NI"/>
               </w:rPr>
             </w:pPr>
+            <w:r>
+              <w:rPr>
+                <w:rFonts w:ascii="Calibri" w:eastAsia="Times New Roman" w:hAnsi="Calibri" w:cs="Times New Roman"/>
+                <w:color w:val="000000"/>
+                <w:lang w:eastAsia="es-NI"/>
+              </w:rPr>
+              <w:t>3</w:t>
+            </w:r>
           </w:p>
         </w:tc>
         <w:tc>
@@ -4319,7 +4531,7 @@
                 <w:color w:val="000000"/>
                 <w:lang w:eastAsia="es-NI"/>
               </w:rPr>
-              <w:t> </w:t>
+              <w:t>4</w:t>
             </w:r>
           </w:p>
         </w:tc>
@@ -4330,10 +4542,42 @@
         </w:trPr>
         <w:tc>
           <w:tcPr>
-            <w:tcW w:w="2025" w:type="dxa"/>
+            <w:tcW w:w="2684" w:type="dxa"/>
             <w:tcBorders>
               <w:top w:val="nil"/>
               <w:left w:val="single" w:sz="4" w:space="0" w:color="auto"/>
+              <w:bottom w:val="single" w:sz="4" w:space="0" w:color="auto"/>
+              <w:right w:val="single" w:sz="4" w:space="0" w:color="auto"/>
+            </w:tcBorders>
+            <w:shd w:val="clear" w:color="auto" w:fill="auto"/>
+            <w:noWrap/>
+            <w:vAlign w:val="bottom"/>
+          </w:tcPr>
+          <w:p>
+            <w:pPr>
+              <w:spacing w:after="0" w:line="240" w:lineRule="auto"/>
+              <w:rPr>
+                <w:rFonts w:ascii="Calibri" w:eastAsia="Times New Roman" w:hAnsi="Calibri" w:cs="Times New Roman"/>
+                <w:color w:val="000000"/>
+                <w:lang w:eastAsia="es-NI"/>
+              </w:rPr>
+            </w:pPr>
+            <w:r>
+              <w:rPr>
+                <w:rFonts w:ascii="Calibri" w:eastAsia="Times New Roman" w:hAnsi="Calibri" w:cs="Times New Roman"/>
+                <w:color w:val="000000"/>
+                <w:lang w:eastAsia="es-NI"/>
+              </w:rPr>
+              <w:t>Diseño de la base de datos</w:t>
+            </w:r>
+          </w:p>
+        </w:tc>
+        <w:tc>
+          <w:tcPr>
+            <w:tcW w:w="1566" w:type="dxa"/>
+            <w:tcBorders>
+              <w:top w:val="nil"/>
+              <w:left w:val="nil"/>
               <w:bottom w:val="single" w:sz="4" w:space="0" w:color="auto"/>
               <w:right w:val="single" w:sz="4" w:space="0" w:color="auto"/>
             </w:tcBorders>
@@ -4345,6 +4589,7 @@
           <w:p>
             <w:pPr>
               <w:spacing w:after="0" w:line="240" w:lineRule="auto"/>
+              <w:jc w:val="center"/>
               <w:rPr>
                 <w:rFonts w:ascii="Calibri" w:eastAsia="Times New Roman" w:hAnsi="Calibri" w:cs="Times New Roman"/>
                 <w:color w:val="000000"/>
@@ -4357,7 +4602,7 @@
                 <w:color w:val="000000"/>
                 <w:lang w:eastAsia="es-NI"/>
               </w:rPr>
-              <w:t> </w:t>
+              <w:t>D</w:t>
             </w:r>
           </w:p>
         </w:tc>
@@ -4378,6 +4623,7 @@
           <w:p>
             <w:pPr>
               <w:spacing w:after="0" w:line="240" w:lineRule="auto"/>
+              <w:jc w:val="center"/>
               <w:rPr>
                 <w:rFonts w:ascii="Calibri" w:eastAsia="Times New Roman" w:hAnsi="Calibri" w:cs="Times New Roman"/>
                 <w:color w:val="000000"/>
@@ -4390,40 +4636,7 @@
                 <w:color w:val="000000"/>
                 <w:lang w:eastAsia="es-NI"/>
               </w:rPr>
-              <w:t> </w:t>
-            </w:r>
-          </w:p>
-        </w:tc>
-        <w:tc>
-          <w:tcPr>
-            <w:tcW w:w="2025" w:type="dxa"/>
-            <w:tcBorders>
-              <w:top w:val="nil"/>
-              <w:left w:val="nil"/>
-              <w:bottom w:val="single" w:sz="4" w:space="0" w:color="auto"/>
-              <w:right w:val="single" w:sz="4" w:space="0" w:color="auto"/>
-            </w:tcBorders>
-            <w:shd w:val="clear" w:color="auto" w:fill="auto"/>
-            <w:noWrap/>
-            <w:vAlign w:val="bottom"/>
-            <w:hideMark/>
-          </w:tcPr>
-          <w:p>
-            <w:pPr>
-              <w:spacing w:after="0" w:line="240" w:lineRule="auto"/>
-              <w:rPr>
-                <w:rFonts w:ascii="Calibri" w:eastAsia="Times New Roman" w:hAnsi="Calibri" w:cs="Times New Roman"/>
-                <w:color w:val="000000"/>
-                <w:lang w:eastAsia="es-NI"/>
-              </w:rPr>
-            </w:pPr>
-            <w:r>
-              <w:rPr>
-                <w:rFonts w:ascii="Calibri" w:eastAsia="Times New Roman" w:hAnsi="Calibri" w:cs="Times New Roman"/>
-                <w:color w:val="000000"/>
-                <w:lang w:eastAsia="es-NI"/>
-              </w:rPr>
-              <w:t> </w:t>
+              <w:t>C</w:t>
             </w:r>
           </w:p>
         </w:tc>
@@ -4451,6 +4664,14 @@
                 <w:lang w:eastAsia="es-NI"/>
               </w:rPr>
             </w:pPr>
+            <w:r>
+              <w:rPr>
+                <w:rFonts w:ascii="Calibri" w:eastAsia="Times New Roman" w:hAnsi="Calibri" w:cs="Times New Roman"/>
+                <w:color w:val="000000"/>
+                <w:lang w:eastAsia="es-NI"/>
+              </w:rPr>
+              <w:t>6</w:t>
+            </w:r>
           </w:p>
         </w:tc>
         <w:tc>
@@ -4477,6 +4698,14 @@
                 <w:lang w:eastAsia="es-NI"/>
               </w:rPr>
             </w:pPr>
+            <w:r>
+              <w:rPr>
+                <w:rFonts w:ascii="Calibri" w:eastAsia="Times New Roman" w:hAnsi="Calibri" w:cs="Times New Roman"/>
+                <w:color w:val="000000"/>
+                <w:lang w:eastAsia="es-NI"/>
+              </w:rPr>
+              <w:t>5</w:t>
+            </w:r>
           </w:p>
         </w:tc>
         <w:tc>
@@ -4503,6 +4732,14 @@
                 <w:lang w:eastAsia="es-NI"/>
               </w:rPr>
             </w:pPr>
+            <w:r>
+              <w:rPr>
+                <w:rFonts w:ascii="Calibri" w:eastAsia="Times New Roman" w:hAnsi="Calibri" w:cs="Times New Roman"/>
+                <w:color w:val="000000"/>
+                <w:lang w:eastAsia="es-NI"/>
+              </w:rPr>
+              <w:t>4</w:t>
+            </w:r>
           </w:p>
         </w:tc>
         <w:tc>
@@ -4530,6 +4767,15 @@
                 <w:lang w:eastAsia="es-NI"/>
               </w:rPr>
             </w:pPr>
+            <w:r>
+              <w:rPr>
+                <w:rFonts w:ascii="Calibri" w:eastAsia="Times New Roman" w:hAnsi="Calibri" w:cs="Times New Roman"/>
+                <w:b/>
+                <w:color w:val="000000"/>
+                <w:lang w:eastAsia="es-NI"/>
+              </w:rPr>
+              <w:t>5</w:t>
+            </w:r>
           </w:p>
         </w:tc>
       </w:tr>
@@ -4539,10 +4785,42 @@
         </w:trPr>
         <w:tc>
           <w:tcPr>
-            <w:tcW w:w="2025" w:type="dxa"/>
+            <w:tcW w:w="2684" w:type="dxa"/>
             <w:tcBorders>
               <w:top w:val="nil"/>
               <w:left w:val="single" w:sz="4" w:space="0" w:color="auto"/>
+              <w:bottom w:val="single" w:sz="4" w:space="0" w:color="auto"/>
+              <w:right w:val="single" w:sz="4" w:space="0" w:color="auto"/>
+            </w:tcBorders>
+            <w:shd w:val="clear" w:color="auto" w:fill="auto"/>
+            <w:noWrap/>
+            <w:vAlign w:val="bottom"/>
+          </w:tcPr>
+          <w:p>
+            <w:pPr>
+              <w:spacing w:after="0" w:line="240" w:lineRule="auto"/>
+              <w:rPr>
+                <w:rFonts w:ascii="Calibri" w:eastAsia="Times New Roman" w:hAnsi="Calibri" w:cs="Times New Roman"/>
+                <w:color w:val="000000"/>
+                <w:lang w:eastAsia="es-NI"/>
+              </w:rPr>
+            </w:pPr>
+            <w:r>
+              <w:rPr>
+                <w:rFonts w:ascii="Calibri" w:eastAsia="Times New Roman" w:hAnsi="Calibri" w:cs="Times New Roman"/>
+                <w:color w:val="000000"/>
+                <w:lang w:eastAsia="es-NI"/>
+              </w:rPr>
+              <w:t>Agregar Información en base de datos.</w:t>
+            </w:r>
+          </w:p>
+        </w:tc>
+        <w:tc>
+          <w:tcPr>
+            <w:tcW w:w="1566" w:type="dxa"/>
+            <w:tcBorders>
+              <w:top w:val="nil"/>
+              <w:left w:val="nil"/>
               <w:bottom w:val="single" w:sz="4" w:space="0" w:color="auto"/>
               <w:right w:val="single" w:sz="4" w:space="0" w:color="auto"/>
             </w:tcBorders>
@@ -4554,6 +4832,7 @@
           <w:p>
             <w:pPr>
               <w:spacing w:after="0" w:line="240" w:lineRule="auto"/>
+              <w:jc w:val="center"/>
               <w:rPr>
                 <w:rFonts w:ascii="Calibri" w:eastAsia="Times New Roman" w:hAnsi="Calibri" w:cs="Times New Roman"/>
                 <w:color w:val="000000"/>
@@ -4566,7 +4845,7 @@
                 <w:color w:val="000000"/>
                 <w:lang w:eastAsia="es-NI"/>
               </w:rPr>
-              <w:t> </w:t>
+              <w:t>E</w:t>
             </w:r>
           </w:p>
         </w:tc>
@@ -4587,6 +4866,7 @@
           <w:p>
             <w:pPr>
               <w:spacing w:after="0" w:line="240" w:lineRule="auto"/>
+              <w:jc w:val="center"/>
               <w:rPr>
                 <w:rFonts w:ascii="Calibri" w:eastAsia="Times New Roman" w:hAnsi="Calibri" w:cs="Times New Roman"/>
                 <w:color w:val="000000"/>
@@ -4599,40 +4879,7 @@
                 <w:color w:val="000000"/>
                 <w:lang w:eastAsia="es-NI"/>
               </w:rPr>
-              <w:t> </w:t>
-            </w:r>
-          </w:p>
-        </w:tc>
-        <w:tc>
-          <w:tcPr>
-            <w:tcW w:w="2025" w:type="dxa"/>
-            <w:tcBorders>
-              <w:top w:val="nil"/>
-              <w:left w:val="nil"/>
-              <w:bottom w:val="single" w:sz="4" w:space="0" w:color="auto"/>
-              <w:right w:val="single" w:sz="4" w:space="0" w:color="auto"/>
-            </w:tcBorders>
-            <w:shd w:val="clear" w:color="auto" w:fill="auto"/>
-            <w:noWrap/>
-            <w:vAlign w:val="bottom"/>
-            <w:hideMark/>
-          </w:tcPr>
-          <w:p>
-            <w:pPr>
-              <w:spacing w:after="0" w:line="240" w:lineRule="auto"/>
-              <w:rPr>
-                <w:rFonts w:ascii="Calibri" w:eastAsia="Times New Roman" w:hAnsi="Calibri" w:cs="Times New Roman"/>
-                <w:color w:val="000000"/>
-                <w:lang w:eastAsia="es-NI"/>
-              </w:rPr>
-            </w:pPr>
-            <w:r>
-              <w:rPr>
-                <w:rFonts w:ascii="Calibri" w:eastAsia="Times New Roman" w:hAnsi="Calibri" w:cs="Times New Roman"/>
-                <w:color w:val="000000"/>
-                <w:lang w:eastAsia="es-NI"/>
-              </w:rPr>
-              <w:t> </w:t>
+              <w:t>D</w:t>
             </w:r>
           </w:p>
         </w:tc>
@@ -4660,6 +4907,14 @@
                 <w:lang w:eastAsia="es-NI"/>
               </w:rPr>
             </w:pPr>
+            <w:r>
+              <w:rPr>
+                <w:rFonts w:ascii="Calibri" w:eastAsia="Times New Roman" w:hAnsi="Calibri" w:cs="Times New Roman"/>
+                <w:color w:val="000000"/>
+                <w:lang w:eastAsia="es-NI"/>
+              </w:rPr>
+              <w:t>3</w:t>
+            </w:r>
           </w:p>
         </w:tc>
         <w:tc>
@@ -4686,6 +4941,14 @@
                 <w:lang w:eastAsia="es-NI"/>
               </w:rPr>
             </w:pPr>
+            <w:r>
+              <w:rPr>
+                <w:rFonts w:ascii="Calibri" w:eastAsia="Times New Roman" w:hAnsi="Calibri" w:cs="Times New Roman"/>
+                <w:color w:val="000000"/>
+                <w:lang w:eastAsia="es-NI"/>
+              </w:rPr>
+              <w:t>2</w:t>
+            </w:r>
           </w:p>
         </w:tc>
         <w:tc>
@@ -4712,6 +4975,14 @@
                 <w:lang w:eastAsia="es-NI"/>
               </w:rPr>
             </w:pPr>
+            <w:r>
+              <w:rPr>
+                <w:rFonts w:ascii="Calibri" w:eastAsia="Times New Roman" w:hAnsi="Calibri" w:cs="Times New Roman"/>
+                <w:color w:val="000000"/>
+                <w:lang w:eastAsia="es-NI"/>
+              </w:rPr>
+              <w:t>1</w:t>
+            </w:r>
           </w:p>
         </w:tc>
         <w:tc>
@@ -4739,6 +5010,15 @@
                 <w:lang w:eastAsia="es-NI"/>
               </w:rPr>
             </w:pPr>
+            <w:r>
+              <w:rPr>
+                <w:rFonts w:ascii="Calibri" w:eastAsia="Times New Roman" w:hAnsi="Calibri" w:cs="Times New Roman"/>
+                <w:b/>
+                <w:color w:val="000000"/>
+                <w:lang w:eastAsia="es-NI"/>
+              </w:rPr>
+              <w:t>2</w:t>
+            </w:r>
           </w:p>
         </w:tc>
       </w:tr>
@@ -4748,7 +5028,7 @@
         </w:trPr>
         <w:tc>
           <w:tcPr>
-            <w:tcW w:w="2025" w:type="dxa"/>
+            <w:tcW w:w="2684" w:type="dxa"/>
             <w:tcBorders>
               <w:top w:val="nil"/>
               <w:left w:val="single" w:sz="4" w:space="0" w:color="auto"/>
@@ -4775,7 +5055,41 @@
                 <w:color w:val="000000"/>
                 <w:lang w:eastAsia="es-NI"/>
               </w:rPr>
-              <w:t> </w:t>
+              <w:t>Boceto de la interfaz</w:t>
+            </w:r>
+          </w:p>
+        </w:tc>
+        <w:tc>
+          <w:tcPr>
+            <w:tcW w:w="1566" w:type="dxa"/>
+            <w:tcBorders>
+              <w:top w:val="nil"/>
+              <w:left w:val="nil"/>
+              <w:bottom w:val="single" w:sz="4" w:space="0" w:color="auto"/>
+              <w:right w:val="single" w:sz="4" w:space="0" w:color="auto"/>
+            </w:tcBorders>
+            <w:shd w:val="clear" w:color="auto" w:fill="auto"/>
+            <w:noWrap/>
+            <w:vAlign w:val="bottom"/>
+            <w:hideMark/>
+          </w:tcPr>
+          <w:p>
+            <w:pPr>
+              <w:spacing w:after="0" w:line="240" w:lineRule="auto"/>
+              <w:jc w:val="center"/>
+              <w:rPr>
+                <w:rFonts w:ascii="Calibri" w:eastAsia="Times New Roman" w:hAnsi="Calibri" w:cs="Times New Roman"/>
+                <w:color w:val="000000"/>
+                <w:lang w:eastAsia="es-NI"/>
+              </w:rPr>
+            </w:pPr>
+            <w:r>
+              <w:rPr>
+                <w:rFonts w:ascii="Calibri" w:eastAsia="Times New Roman" w:hAnsi="Calibri" w:cs="Times New Roman"/>
+                <w:color w:val="000000"/>
+                <w:lang w:eastAsia="es-NI"/>
+              </w:rPr>
+              <w:t>F</w:t>
             </w:r>
           </w:p>
         </w:tc>
@@ -4796,6 +5110,7 @@
           <w:p>
             <w:pPr>
               <w:spacing w:after="0" w:line="240" w:lineRule="auto"/>
+              <w:jc w:val="center"/>
               <w:rPr>
                 <w:rFonts w:ascii="Calibri" w:eastAsia="Times New Roman" w:hAnsi="Calibri" w:cs="Times New Roman"/>
                 <w:color w:val="000000"/>
@@ -4808,40 +5123,7 @@
                 <w:color w:val="000000"/>
                 <w:lang w:eastAsia="es-NI"/>
               </w:rPr>
-              <w:t> </w:t>
-            </w:r>
-          </w:p>
-        </w:tc>
-        <w:tc>
-          <w:tcPr>
-            <w:tcW w:w="2025" w:type="dxa"/>
-            <w:tcBorders>
-              <w:top w:val="nil"/>
-              <w:left w:val="nil"/>
-              <w:bottom w:val="single" w:sz="4" w:space="0" w:color="auto"/>
-              <w:right w:val="single" w:sz="4" w:space="0" w:color="auto"/>
-            </w:tcBorders>
-            <w:shd w:val="clear" w:color="auto" w:fill="auto"/>
-            <w:noWrap/>
-            <w:vAlign w:val="bottom"/>
-            <w:hideMark/>
-          </w:tcPr>
-          <w:p>
-            <w:pPr>
-              <w:spacing w:after="0" w:line="240" w:lineRule="auto"/>
-              <w:rPr>
-                <w:rFonts w:ascii="Calibri" w:eastAsia="Times New Roman" w:hAnsi="Calibri" w:cs="Times New Roman"/>
-                <w:color w:val="000000"/>
-                <w:lang w:eastAsia="es-NI"/>
-              </w:rPr>
-            </w:pPr>
-            <w:r>
-              <w:rPr>
-                <w:rFonts w:ascii="Calibri" w:eastAsia="Times New Roman" w:hAnsi="Calibri" w:cs="Times New Roman"/>
-                <w:color w:val="000000"/>
-                <w:lang w:eastAsia="es-NI"/>
-              </w:rPr>
-              <w:t> </w:t>
+              <w:t>B</w:t>
             </w:r>
           </w:p>
         </w:tc>
@@ -4869,6 +5151,14 @@
                 <w:lang w:eastAsia="es-NI"/>
               </w:rPr>
             </w:pPr>
+            <w:r>
+              <w:rPr>
+                <w:rFonts w:ascii="Calibri" w:eastAsia="Times New Roman" w:hAnsi="Calibri" w:cs="Times New Roman"/>
+                <w:color w:val="000000"/>
+                <w:lang w:eastAsia="es-NI"/>
+              </w:rPr>
+              <w:t>4</w:t>
+            </w:r>
           </w:p>
         </w:tc>
         <w:tc>
@@ -4895,6 +5185,14 @@
                 <w:lang w:eastAsia="es-NI"/>
               </w:rPr>
             </w:pPr>
+            <w:r>
+              <w:rPr>
+                <w:rFonts w:ascii="Calibri" w:eastAsia="Times New Roman" w:hAnsi="Calibri" w:cs="Times New Roman"/>
+                <w:color w:val="000000"/>
+                <w:lang w:eastAsia="es-NI"/>
+              </w:rPr>
+              <w:t>3</w:t>
+            </w:r>
           </w:p>
         </w:tc>
         <w:tc>
@@ -4921,6 +5219,14 @@
                 <w:lang w:eastAsia="es-NI"/>
               </w:rPr>
             </w:pPr>
+            <w:r>
+              <w:rPr>
+                <w:rFonts w:ascii="Calibri" w:eastAsia="Times New Roman" w:hAnsi="Calibri" w:cs="Times New Roman"/>
+                <w:color w:val="000000"/>
+                <w:lang w:eastAsia="es-NI"/>
+              </w:rPr>
+              <w:t>2</w:t>
+            </w:r>
           </w:p>
         </w:tc>
         <w:tc>
@@ -4948,6 +5254,15 @@
                 <w:lang w:eastAsia="es-NI"/>
               </w:rPr>
             </w:pPr>
+            <w:r>
+              <w:rPr>
+                <w:rFonts w:ascii="Calibri" w:eastAsia="Times New Roman" w:hAnsi="Calibri" w:cs="Times New Roman"/>
+                <w:b/>
+                <w:color w:val="000000"/>
+                <w:lang w:eastAsia="es-NI"/>
+              </w:rPr>
+              <w:t>3</w:t>
+            </w:r>
           </w:p>
         </w:tc>
       </w:tr>
@@ -4957,7 +5272,7 @@
         </w:trPr>
         <w:tc>
           <w:tcPr>
-            <w:tcW w:w="2025" w:type="dxa"/>
+            <w:tcW w:w="2684" w:type="dxa"/>
             <w:tcBorders>
               <w:top w:val="nil"/>
               <w:left w:val="single" w:sz="4" w:space="0" w:color="auto"/>
@@ -4984,7 +5299,49 @@
                 <w:color w:val="000000"/>
                 <w:lang w:eastAsia="es-NI"/>
               </w:rPr>
-              <w:t> </w:t>
+              <w:t>Codificación</w:t>
+            </w:r>
+            <w:r>
+              <w:rPr>
+                <w:rFonts w:ascii="Calibri" w:eastAsia="Times New Roman" w:hAnsi="Calibri" w:cs="Times New Roman"/>
+                <w:color w:val="000000"/>
+                <w:lang w:eastAsia="es-NI"/>
+              </w:rPr>
+              <w:t xml:space="preserve"> del Front-End</w:t>
+            </w:r>
+          </w:p>
+        </w:tc>
+        <w:tc>
+          <w:tcPr>
+            <w:tcW w:w="1566" w:type="dxa"/>
+            <w:tcBorders>
+              <w:top w:val="nil"/>
+              <w:left w:val="nil"/>
+              <w:bottom w:val="single" w:sz="4" w:space="0" w:color="auto"/>
+              <w:right w:val="single" w:sz="4" w:space="0" w:color="auto"/>
+            </w:tcBorders>
+            <w:shd w:val="clear" w:color="auto" w:fill="auto"/>
+            <w:noWrap/>
+            <w:vAlign w:val="bottom"/>
+            <w:hideMark/>
+          </w:tcPr>
+          <w:p>
+            <w:pPr>
+              <w:spacing w:after="0" w:line="240" w:lineRule="auto"/>
+              <w:jc w:val="center"/>
+              <w:rPr>
+                <w:rFonts w:ascii="Calibri" w:eastAsia="Times New Roman" w:hAnsi="Calibri" w:cs="Times New Roman"/>
+                <w:color w:val="000000"/>
+                <w:lang w:eastAsia="es-NI"/>
+              </w:rPr>
+            </w:pPr>
+            <w:r>
+              <w:rPr>
+                <w:rFonts w:ascii="Calibri" w:eastAsia="Times New Roman" w:hAnsi="Calibri" w:cs="Times New Roman"/>
+                <w:color w:val="000000"/>
+                <w:lang w:eastAsia="es-NI"/>
+              </w:rPr>
+              <w:t>G</w:t>
             </w:r>
           </w:p>
         </w:tc>
@@ -5005,6 +5362,7 @@
           <w:p>
             <w:pPr>
               <w:spacing w:after="0" w:line="240" w:lineRule="auto"/>
+              <w:jc w:val="center"/>
               <w:rPr>
                 <w:rFonts w:ascii="Calibri" w:eastAsia="Times New Roman" w:hAnsi="Calibri" w:cs="Times New Roman"/>
                 <w:color w:val="000000"/>
@@ -5017,40 +5375,7 @@
                 <w:color w:val="000000"/>
                 <w:lang w:eastAsia="es-NI"/>
               </w:rPr>
-              <w:t> </w:t>
-            </w:r>
-          </w:p>
-        </w:tc>
-        <w:tc>
-          <w:tcPr>
-            <w:tcW w:w="2025" w:type="dxa"/>
-            <w:tcBorders>
-              <w:top w:val="nil"/>
-              <w:left w:val="nil"/>
-              <w:bottom w:val="single" w:sz="4" w:space="0" w:color="auto"/>
-              <w:right w:val="single" w:sz="4" w:space="0" w:color="auto"/>
-            </w:tcBorders>
-            <w:shd w:val="clear" w:color="auto" w:fill="auto"/>
-            <w:noWrap/>
-            <w:vAlign w:val="bottom"/>
-            <w:hideMark/>
-          </w:tcPr>
-          <w:p>
-            <w:pPr>
-              <w:spacing w:after="0" w:line="240" w:lineRule="auto"/>
-              <w:rPr>
-                <w:rFonts w:ascii="Calibri" w:eastAsia="Times New Roman" w:hAnsi="Calibri" w:cs="Times New Roman"/>
-                <w:color w:val="000000"/>
-                <w:lang w:eastAsia="es-NI"/>
-              </w:rPr>
-            </w:pPr>
-            <w:r>
-              <w:rPr>
-                <w:rFonts w:ascii="Calibri" w:eastAsia="Times New Roman" w:hAnsi="Calibri" w:cs="Times New Roman"/>
-                <w:color w:val="000000"/>
-                <w:lang w:eastAsia="es-NI"/>
-              </w:rPr>
-              <w:t> </w:t>
+              <w:t>F</w:t>
             </w:r>
           </w:p>
         </w:tc>
@@ -5078,6 +5403,14 @@
                 <w:lang w:eastAsia="es-NI"/>
               </w:rPr>
             </w:pPr>
+            <w:r>
+              <w:rPr>
+                <w:rFonts w:ascii="Calibri" w:eastAsia="Times New Roman" w:hAnsi="Calibri" w:cs="Times New Roman"/>
+                <w:color w:val="000000"/>
+                <w:lang w:eastAsia="es-NI"/>
+              </w:rPr>
+              <w:t>25</w:t>
+            </w:r>
           </w:p>
         </w:tc>
         <w:tc>
@@ -5104,6 +5437,14 @@
                 <w:lang w:eastAsia="es-NI"/>
               </w:rPr>
             </w:pPr>
+            <w:r>
+              <w:rPr>
+                <w:rFonts w:ascii="Calibri" w:eastAsia="Times New Roman" w:hAnsi="Calibri" w:cs="Times New Roman"/>
+                <w:color w:val="000000"/>
+                <w:lang w:eastAsia="es-NI"/>
+              </w:rPr>
+              <w:t>20</w:t>
+            </w:r>
           </w:p>
         </w:tc>
         <w:tc>
@@ -5130,6 +5471,14 @@
                 <w:lang w:eastAsia="es-NI"/>
               </w:rPr>
             </w:pPr>
+            <w:r>
+              <w:rPr>
+                <w:rFonts w:ascii="Calibri" w:eastAsia="Times New Roman" w:hAnsi="Calibri" w:cs="Times New Roman"/>
+                <w:color w:val="000000"/>
+                <w:lang w:eastAsia="es-NI"/>
+              </w:rPr>
+              <w:t>15</w:t>
+            </w:r>
           </w:p>
         </w:tc>
         <w:tc>
@@ -5157,6 +5506,15 @@
                 <w:lang w:eastAsia="es-NI"/>
               </w:rPr>
             </w:pPr>
+            <w:r>
+              <w:rPr>
+                <w:rFonts w:ascii="Calibri" w:eastAsia="Times New Roman" w:hAnsi="Calibri" w:cs="Times New Roman"/>
+                <w:b/>
+                <w:color w:val="000000"/>
+                <w:lang w:eastAsia="es-NI"/>
+              </w:rPr>
+              <w:t>20</w:t>
+            </w:r>
           </w:p>
         </w:tc>
       </w:tr>
@@ -5166,7 +5524,7 @@
         </w:trPr>
         <w:tc>
           <w:tcPr>
-            <w:tcW w:w="2025" w:type="dxa"/>
+            <w:tcW w:w="2684" w:type="dxa"/>
             <w:tcBorders>
               <w:top w:val="nil"/>
               <w:left w:val="single" w:sz="4" w:space="0" w:color="auto"/>
@@ -5193,7 +5551,49 @@
                 <w:color w:val="000000"/>
                 <w:lang w:eastAsia="es-NI"/>
               </w:rPr>
-              <w:t> </w:t>
+              <w:t>Codificación</w:t>
+            </w:r>
+            <w:r>
+              <w:rPr>
+                <w:rFonts w:ascii="Calibri" w:eastAsia="Times New Roman" w:hAnsi="Calibri" w:cs="Times New Roman"/>
+                <w:color w:val="000000"/>
+                <w:lang w:eastAsia="es-NI"/>
+              </w:rPr>
+              <w:t xml:space="preserve"> del Back- end</w:t>
+            </w:r>
+          </w:p>
+        </w:tc>
+        <w:tc>
+          <w:tcPr>
+            <w:tcW w:w="1566" w:type="dxa"/>
+            <w:tcBorders>
+              <w:top w:val="nil"/>
+              <w:left w:val="nil"/>
+              <w:bottom w:val="single" w:sz="4" w:space="0" w:color="auto"/>
+              <w:right w:val="single" w:sz="4" w:space="0" w:color="auto"/>
+            </w:tcBorders>
+            <w:shd w:val="clear" w:color="auto" w:fill="auto"/>
+            <w:noWrap/>
+            <w:vAlign w:val="bottom"/>
+            <w:hideMark/>
+          </w:tcPr>
+          <w:p>
+            <w:pPr>
+              <w:spacing w:after="0" w:line="240" w:lineRule="auto"/>
+              <w:jc w:val="center"/>
+              <w:rPr>
+                <w:rFonts w:ascii="Calibri" w:eastAsia="Times New Roman" w:hAnsi="Calibri" w:cs="Times New Roman"/>
+                <w:color w:val="000000"/>
+                <w:lang w:eastAsia="es-NI"/>
+              </w:rPr>
+            </w:pPr>
+            <w:r>
+              <w:rPr>
+                <w:rFonts w:ascii="Calibri" w:eastAsia="Times New Roman" w:hAnsi="Calibri" w:cs="Times New Roman"/>
+                <w:color w:val="000000"/>
+                <w:lang w:eastAsia="es-NI"/>
+              </w:rPr>
+              <w:t>H</w:t>
             </w:r>
           </w:p>
         </w:tc>
@@ -5214,6 +5614,7 @@
           <w:p>
             <w:pPr>
               <w:spacing w:after="0" w:line="240" w:lineRule="auto"/>
+              <w:jc w:val="center"/>
               <w:rPr>
                 <w:rFonts w:ascii="Calibri" w:eastAsia="Times New Roman" w:hAnsi="Calibri" w:cs="Times New Roman"/>
                 <w:color w:val="000000"/>
@@ -5226,40 +5627,7 @@
                 <w:color w:val="000000"/>
                 <w:lang w:eastAsia="es-NI"/>
               </w:rPr>
-              <w:t> </w:t>
-            </w:r>
-          </w:p>
-        </w:tc>
-        <w:tc>
-          <w:tcPr>
-            <w:tcW w:w="2025" w:type="dxa"/>
-            <w:tcBorders>
-              <w:top w:val="nil"/>
-              <w:left w:val="nil"/>
-              <w:bottom w:val="single" w:sz="4" w:space="0" w:color="auto"/>
-              <w:right w:val="single" w:sz="4" w:space="0" w:color="auto"/>
-            </w:tcBorders>
-            <w:shd w:val="clear" w:color="auto" w:fill="auto"/>
-            <w:noWrap/>
-            <w:vAlign w:val="bottom"/>
-            <w:hideMark/>
-          </w:tcPr>
-          <w:p>
-            <w:pPr>
-              <w:spacing w:after="0" w:line="240" w:lineRule="auto"/>
-              <w:rPr>
-                <w:rFonts w:ascii="Calibri" w:eastAsia="Times New Roman" w:hAnsi="Calibri" w:cs="Times New Roman"/>
-                <w:color w:val="000000"/>
-                <w:lang w:eastAsia="es-NI"/>
-              </w:rPr>
-            </w:pPr>
-            <w:r>
-              <w:rPr>
-                <w:rFonts w:ascii="Calibri" w:eastAsia="Times New Roman" w:hAnsi="Calibri" w:cs="Times New Roman"/>
-                <w:color w:val="000000"/>
-                <w:lang w:eastAsia="es-NI"/>
-              </w:rPr>
-              <w:t> </w:t>
+              <w:t>D,G</w:t>
             </w:r>
           </w:p>
         </w:tc>
@@ -5287,6 +5655,14 @@
                 <w:lang w:eastAsia="es-NI"/>
               </w:rPr>
             </w:pPr>
+            <w:r>
+              <w:rPr>
+                <w:rFonts w:ascii="Calibri" w:eastAsia="Times New Roman" w:hAnsi="Calibri" w:cs="Times New Roman"/>
+                <w:color w:val="000000"/>
+                <w:lang w:eastAsia="es-NI"/>
+              </w:rPr>
+              <w:t>27</w:t>
+            </w:r>
           </w:p>
         </w:tc>
         <w:tc>
@@ -5313,6 +5689,14 @@
                 <w:lang w:eastAsia="es-NI"/>
               </w:rPr>
             </w:pPr>
+            <w:r>
+              <w:rPr>
+                <w:rFonts w:ascii="Calibri" w:eastAsia="Times New Roman" w:hAnsi="Calibri" w:cs="Times New Roman"/>
+                <w:color w:val="000000"/>
+                <w:lang w:eastAsia="es-NI"/>
+              </w:rPr>
+              <w:t>23</w:t>
+            </w:r>
           </w:p>
         </w:tc>
         <w:tc>
@@ -5339,6 +5723,14 @@
                 <w:lang w:eastAsia="es-NI"/>
               </w:rPr>
             </w:pPr>
+            <w:r>
+              <w:rPr>
+                <w:rFonts w:ascii="Calibri" w:eastAsia="Times New Roman" w:hAnsi="Calibri" w:cs="Times New Roman"/>
+                <w:color w:val="000000"/>
+                <w:lang w:eastAsia="es-NI"/>
+              </w:rPr>
+              <w:t>20</w:t>
+            </w:r>
           </w:p>
         </w:tc>
         <w:tc>
@@ -5366,6 +5758,15 @@
                 <w:lang w:eastAsia="es-NI"/>
               </w:rPr>
             </w:pPr>
+            <w:r>
+              <w:rPr>
+                <w:rFonts w:ascii="Calibri" w:eastAsia="Times New Roman" w:hAnsi="Calibri" w:cs="Times New Roman"/>
+                <w:b/>
+                <w:color w:val="000000"/>
+                <w:lang w:eastAsia="es-NI"/>
+              </w:rPr>
+              <w:t>20</w:t>
+            </w:r>
           </w:p>
         </w:tc>
       </w:tr>
@@ -5375,7 +5776,7 @@
         </w:trPr>
         <w:tc>
           <w:tcPr>
-            <w:tcW w:w="2025" w:type="dxa"/>
+            <w:tcW w:w="2684" w:type="dxa"/>
             <w:tcBorders>
               <w:top w:val="nil"/>
               <w:left w:val="single" w:sz="4" w:space="0" w:color="auto"/>
@@ -5402,7 +5803,41 @@
                 <w:color w:val="000000"/>
                 <w:lang w:eastAsia="es-NI"/>
               </w:rPr>
-              <w:t> </w:t>
+              <w:t>Pruebas y validaciones</w:t>
+            </w:r>
+          </w:p>
+        </w:tc>
+        <w:tc>
+          <w:tcPr>
+            <w:tcW w:w="1566" w:type="dxa"/>
+            <w:tcBorders>
+              <w:top w:val="nil"/>
+              <w:left w:val="nil"/>
+              <w:bottom w:val="single" w:sz="4" w:space="0" w:color="auto"/>
+              <w:right w:val="single" w:sz="4" w:space="0" w:color="auto"/>
+            </w:tcBorders>
+            <w:shd w:val="clear" w:color="auto" w:fill="auto"/>
+            <w:noWrap/>
+            <w:vAlign w:val="bottom"/>
+            <w:hideMark/>
+          </w:tcPr>
+          <w:p>
+            <w:pPr>
+              <w:spacing w:after="0" w:line="240" w:lineRule="auto"/>
+              <w:jc w:val="center"/>
+              <w:rPr>
+                <w:rFonts w:ascii="Calibri" w:eastAsia="Times New Roman" w:hAnsi="Calibri" w:cs="Times New Roman"/>
+                <w:color w:val="000000"/>
+                <w:lang w:eastAsia="es-NI"/>
+              </w:rPr>
+            </w:pPr>
+            <w:r>
+              <w:rPr>
+                <w:rFonts w:ascii="Calibri" w:eastAsia="Times New Roman" w:hAnsi="Calibri" w:cs="Times New Roman"/>
+                <w:color w:val="000000"/>
+                <w:lang w:eastAsia="es-NI"/>
+              </w:rPr>
+              <w:t>I</w:t>
             </w:r>
           </w:p>
         </w:tc>
@@ -5423,6 +5858,7 @@
           <w:p>
             <w:pPr>
               <w:spacing w:after="0" w:line="240" w:lineRule="auto"/>
+              <w:jc w:val="center"/>
               <w:rPr>
                 <w:rFonts w:ascii="Calibri" w:eastAsia="Times New Roman" w:hAnsi="Calibri" w:cs="Times New Roman"/>
                 <w:color w:val="000000"/>
@@ -5435,40 +5871,7 @@
                 <w:color w:val="000000"/>
                 <w:lang w:eastAsia="es-NI"/>
               </w:rPr>
-              <w:t> </w:t>
-            </w:r>
-          </w:p>
-        </w:tc>
-        <w:tc>
-          <w:tcPr>
-            <w:tcW w:w="2025" w:type="dxa"/>
-            <w:tcBorders>
-              <w:top w:val="nil"/>
-              <w:left w:val="nil"/>
-              <w:bottom w:val="single" w:sz="4" w:space="0" w:color="auto"/>
-              <w:right w:val="single" w:sz="4" w:space="0" w:color="auto"/>
-            </w:tcBorders>
-            <w:shd w:val="clear" w:color="auto" w:fill="auto"/>
-            <w:noWrap/>
-            <w:vAlign w:val="bottom"/>
-            <w:hideMark/>
-          </w:tcPr>
-          <w:p>
-            <w:pPr>
-              <w:spacing w:after="0" w:line="240" w:lineRule="auto"/>
-              <w:rPr>
-                <w:rFonts w:ascii="Calibri" w:eastAsia="Times New Roman" w:hAnsi="Calibri" w:cs="Times New Roman"/>
-                <w:color w:val="000000"/>
-                <w:lang w:eastAsia="es-NI"/>
-              </w:rPr>
-            </w:pPr>
-            <w:r>
-              <w:rPr>
-                <w:rFonts w:ascii="Calibri" w:eastAsia="Times New Roman" w:hAnsi="Calibri" w:cs="Times New Roman"/>
-                <w:color w:val="000000"/>
-                <w:lang w:eastAsia="es-NI"/>
-              </w:rPr>
-              <w:t> </w:t>
+              <w:t>F,H</w:t>
             </w:r>
           </w:p>
         </w:tc>
@@ -5496,6 +5899,14 @@
                 <w:lang w:eastAsia="es-NI"/>
               </w:rPr>
             </w:pPr>
+            <w:r>
+              <w:rPr>
+                <w:rFonts w:ascii="Calibri" w:eastAsia="Times New Roman" w:hAnsi="Calibri" w:cs="Times New Roman"/>
+                <w:color w:val="000000"/>
+                <w:lang w:eastAsia="es-NI"/>
+              </w:rPr>
+              <w:t>3</w:t>
+            </w:r>
           </w:p>
         </w:tc>
         <w:tc>
@@ -5522,6 +5933,14 @@
                 <w:lang w:eastAsia="es-NI"/>
               </w:rPr>
             </w:pPr>
+            <w:r>
+              <w:rPr>
+                <w:rFonts w:ascii="Calibri" w:eastAsia="Times New Roman" w:hAnsi="Calibri" w:cs="Times New Roman"/>
+                <w:color w:val="000000"/>
+                <w:lang w:eastAsia="es-NI"/>
+              </w:rPr>
+              <w:t>2</w:t>
+            </w:r>
           </w:p>
         </w:tc>
         <w:tc>
@@ -5548,6 +5967,14 @@
                 <w:lang w:eastAsia="es-NI"/>
               </w:rPr>
             </w:pPr>
+            <w:r>
+              <w:rPr>
+                <w:rFonts w:ascii="Calibri" w:eastAsia="Times New Roman" w:hAnsi="Calibri" w:cs="Times New Roman"/>
+                <w:color w:val="000000"/>
+                <w:lang w:eastAsia="es-NI"/>
+              </w:rPr>
+              <w:t>1</w:t>
+            </w:r>
           </w:p>
         </w:tc>
         <w:tc>
@@ -5575,6 +6002,15 @@
                 <w:lang w:eastAsia="es-NI"/>
               </w:rPr>
             </w:pPr>
+            <w:r>
+              <w:rPr>
+                <w:rFonts w:ascii="Calibri" w:eastAsia="Times New Roman" w:hAnsi="Calibri" w:cs="Times New Roman"/>
+                <w:b/>
+                <w:color w:val="000000"/>
+                <w:lang w:eastAsia="es-NI"/>
+              </w:rPr>
+              <w:t>2</w:t>
+            </w:r>
           </w:p>
         </w:tc>
       </w:tr>
@@ -5584,7 +6020,7 @@
         </w:trPr>
         <w:tc>
           <w:tcPr>
-            <w:tcW w:w="2025" w:type="dxa"/>
+            <w:tcW w:w="2684" w:type="dxa"/>
             <w:tcBorders>
               <w:top w:val="nil"/>
               <w:left w:val="single" w:sz="4" w:space="0" w:color="auto"/>
@@ -5611,7 +6047,41 @@
                 <w:color w:val="000000"/>
                 <w:lang w:eastAsia="es-NI"/>
               </w:rPr>
-              <w:t> </w:t>
+              <w:t>Control de calidad</w:t>
+            </w:r>
+          </w:p>
+        </w:tc>
+        <w:tc>
+          <w:tcPr>
+            <w:tcW w:w="1566" w:type="dxa"/>
+            <w:tcBorders>
+              <w:top w:val="nil"/>
+              <w:left w:val="nil"/>
+              <w:bottom w:val="single" w:sz="4" w:space="0" w:color="auto"/>
+              <w:right w:val="single" w:sz="4" w:space="0" w:color="auto"/>
+            </w:tcBorders>
+            <w:shd w:val="clear" w:color="auto" w:fill="auto"/>
+            <w:noWrap/>
+            <w:vAlign w:val="bottom"/>
+            <w:hideMark/>
+          </w:tcPr>
+          <w:p>
+            <w:pPr>
+              <w:spacing w:after="0" w:line="240" w:lineRule="auto"/>
+              <w:jc w:val="center"/>
+              <w:rPr>
+                <w:rFonts w:ascii="Calibri" w:eastAsia="Times New Roman" w:hAnsi="Calibri" w:cs="Times New Roman"/>
+                <w:color w:val="000000"/>
+                <w:lang w:eastAsia="es-NI"/>
+              </w:rPr>
+            </w:pPr>
+            <w:r>
+              <w:rPr>
+                <w:rFonts w:ascii="Calibri" w:eastAsia="Times New Roman" w:hAnsi="Calibri" w:cs="Times New Roman"/>
+                <w:color w:val="000000"/>
+                <w:lang w:eastAsia="es-NI"/>
+              </w:rPr>
+              <w:t>J</w:t>
             </w:r>
           </w:p>
         </w:tc>
@@ -5632,6 +6102,7 @@
           <w:p>
             <w:pPr>
               <w:spacing w:after="0" w:line="240" w:lineRule="auto"/>
+              <w:jc w:val="center"/>
               <w:rPr>
                 <w:rFonts w:ascii="Calibri" w:eastAsia="Times New Roman" w:hAnsi="Calibri" w:cs="Times New Roman"/>
                 <w:color w:val="000000"/>
@@ -5644,40 +6115,7 @@
                 <w:color w:val="000000"/>
                 <w:lang w:eastAsia="es-NI"/>
               </w:rPr>
-              <w:t> </w:t>
-            </w:r>
-          </w:p>
-        </w:tc>
-        <w:tc>
-          <w:tcPr>
-            <w:tcW w:w="2025" w:type="dxa"/>
-            <w:tcBorders>
-              <w:top w:val="nil"/>
-              <w:left w:val="nil"/>
-              <w:bottom w:val="single" w:sz="4" w:space="0" w:color="auto"/>
-              <w:right w:val="single" w:sz="4" w:space="0" w:color="auto"/>
-            </w:tcBorders>
-            <w:shd w:val="clear" w:color="auto" w:fill="auto"/>
-            <w:noWrap/>
-            <w:vAlign w:val="bottom"/>
-            <w:hideMark/>
-          </w:tcPr>
-          <w:p>
-            <w:pPr>
-              <w:spacing w:after="0" w:line="240" w:lineRule="auto"/>
-              <w:rPr>
-                <w:rFonts w:ascii="Calibri" w:eastAsia="Times New Roman" w:hAnsi="Calibri" w:cs="Times New Roman"/>
-                <w:color w:val="000000"/>
-                <w:lang w:eastAsia="es-NI"/>
-              </w:rPr>
-            </w:pPr>
-            <w:r>
-              <w:rPr>
-                <w:rFonts w:ascii="Calibri" w:eastAsia="Times New Roman" w:hAnsi="Calibri" w:cs="Times New Roman"/>
-                <w:color w:val="000000"/>
-                <w:lang w:eastAsia="es-NI"/>
-              </w:rPr>
-              <w:t> </w:t>
+              <w:t>I</w:t>
             </w:r>
           </w:p>
         </w:tc>
@@ -5705,6 +6143,14 @@
                 <w:lang w:eastAsia="es-NI"/>
               </w:rPr>
             </w:pPr>
+            <w:r>
+              <w:rPr>
+                <w:rFonts w:ascii="Calibri" w:eastAsia="Times New Roman" w:hAnsi="Calibri" w:cs="Times New Roman"/>
+                <w:color w:val="000000"/>
+                <w:lang w:eastAsia="es-NI"/>
+              </w:rPr>
+              <w:t>4</w:t>
+            </w:r>
           </w:p>
         </w:tc>
         <w:tc>
@@ -5731,6 +6177,14 @@
                 <w:lang w:eastAsia="es-NI"/>
               </w:rPr>
             </w:pPr>
+            <w:r>
+              <w:rPr>
+                <w:rFonts w:ascii="Calibri" w:eastAsia="Times New Roman" w:hAnsi="Calibri" w:cs="Times New Roman"/>
+                <w:color w:val="000000"/>
+                <w:lang w:eastAsia="es-NI"/>
+              </w:rPr>
+              <w:t>2</w:t>
+            </w:r>
           </w:p>
         </w:tc>
         <w:tc>
@@ -5757,6 +6211,14 @@
                 <w:lang w:eastAsia="es-NI"/>
               </w:rPr>
             </w:pPr>
+            <w:r>
+              <w:rPr>
+                <w:rFonts w:ascii="Calibri" w:eastAsia="Times New Roman" w:hAnsi="Calibri" w:cs="Times New Roman"/>
+                <w:color w:val="000000"/>
+                <w:lang w:eastAsia="es-NI"/>
+              </w:rPr>
+              <w:t>1</w:t>
+            </w:r>
           </w:p>
         </w:tc>
         <w:tc>
@@ -5784,6 +6246,15 @@
                 <w:lang w:eastAsia="es-NI"/>
               </w:rPr>
             </w:pPr>
+            <w:r>
+              <w:rPr>
+                <w:rFonts w:ascii="Calibri" w:eastAsia="Times New Roman" w:hAnsi="Calibri" w:cs="Times New Roman"/>
+                <w:b/>
+                <w:color w:val="000000"/>
+                <w:lang w:eastAsia="es-NI"/>
+              </w:rPr>
+              <w:t>2</w:t>
+            </w:r>
           </w:p>
         </w:tc>
       </w:tr>
@@ -5793,7 +6264,7 @@
         </w:trPr>
         <w:tc>
           <w:tcPr>
-            <w:tcW w:w="2025" w:type="dxa"/>
+            <w:tcW w:w="2684" w:type="dxa"/>
             <w:tcBorders>
               <w:top w:val="nil"/>
               <w:left w:val="single" w:sz="4" w:space="0" w:color="auto"/>
@@ -5820,7 +6291,41 @@
                 <w:color w:val="000000"/>
                 <w:lang w:eastAsia="es-NI"/>
               </w:rPr>
-              <w:t> </w:t>
+              <w:t>Pruebas Piloto</w:t>
+            </w:r>
+          </w:p>
+        </w:tc>
+        <w:tc>
+          <w:tcPr>
+            <w:tcW w:w="1566" w:type="dxa"/>
+            <w:tcBorders>
+              <w:top w:val="nil"/>
+              <w:left w:val="nil"/>
+              <w:bottom w:val="single" w:sz="4" w:space="0" w:color="auto"/>
+              <w:right w:val="single" w:sz="4" w:space="0" w:color="auto"/>
+            </w:tcBorders>
+            <w:shd w:val="clear" w:color="auto" w:fill="auto"/>
+            <w:noWrap/>
+            <w:vAlign w:val="bottom"/>
+            <w:hideMark/>
+          </w:tcPr>
+          <w:p>
+            <w:pPr>
+              <w:spacing w:after="0" w:line="240" w:lineRule="auto"/>
+              <w:jc w:val="center"/>
+              <w:rPr>
+                <w:rFonts w:ascii="Calibri" w:eastAsia="Times New Roman" w:hAnsi="Calibri" w:cs="Times New Roman"/>
+                <w:color w:val="000000"/>
+                <w:lang w:eastAsia="es-NI"/>
+              </w:rPr>
+            </w:pPr>
+            <w:r>
+              <w:rPr>
+                <w:rFonts w:ascii="Calibri" w:eastAsia="Times New Roman" w:hAnsi="Calibri" w:cs="Times New Roman"/>
+                <w:color w:val="000000"/>
+                <w:lang w:eastAsia="es-NI"/>
+              </w:rPr>
+              <w:t>K</w:t>
             </w:r>
           </w:p>
         </w:tc>
@@ -5841,6 +6346,7 @@
           <w:p>
             <w:pPr>
               <w:spacing w:after="0" w:line="240" w:lineRule="auto"/>
+              <w:jc w:val="center"/>
               <w:rPr>
                 <w:rFonts w:ascii="Calibri" w:eastAsia="Times New Roman" w:hAnsi="Calibri" w:cs="Times New Roman"/>
                 <w:color w:val="000000"/>
@@ -5853,40 +6359,7 @@
                 <w:color w:val="000000"/>
                 <w:lang w:eastAsia="es-NI"/>
               </w:rPr>
-              <w:t> </w:t>
-            </w:r>
-          </w:p>
-        </w:tc>
-        <w:tc>
-          <w:tcPr>
-            <w:tcW w:w="2025" w:type="dxa"/>
-            <w:tcBorders>
-              <w:top w:val="nil"/>
-              <w:left w:val="nil"/>
-              <w:bottom w:val="single" w:sz="4" w:space="0" w:color="auto"/>
-              <w:right w:val="single" w:sz="4" w:space="0" w:color="auto"/>
-            </w:tcBorders>
-            <w:shd w:val="clear" w:color="auto" w:fill="auto"/>
-            <w:noWrap/>
-            <w:vAlign w:val="bottom"/>
-            <w:hideMark/>
-          </w:tcPr>
-          <w:p>
-            <w:pPr>
-              <w:spacing w:after="0" w:line="240" w:lineRule="auto"/>
-              <w:rPr>
-                <w:rFonts w:ascii="Calibri" w:eastAsia="Times New Roman" w:hAnsi="Calibri" w:cs="Times New Roman"/>
-                <w:color w:val="000000"/>
-                <w:lang w:eastAsia="es-NI"/>
-              </w:rPr>
-            </w:pPr>
-            <w:r>
-              <w:rPr>
-                <w:rFonts w:ascii="Calibri" w:eastAsia="Times New Roman" w:hAnsi="Calibri" w:cs="Times New Roman"/>
-                <w:color w:val="000000"/>
-                <w:lang w:eastAsia="es-NI"/>
-              </w:rPr>
-              <w:t> </w:t>
+              <w:t>J</w:t>
             </w:r>
           </w:p>
         </w:tc>
@@ -5914,447 +6387,13 @@
                 <w:lang w:eastAsia="es-NI"/>
               </w:rPr>
             </w:pPr>
-          </w:p>
-        </w:tc>
-        <w:tc>
-          <w:tcPr>
-            <w:tcW w:w="2144" w:type="dxa"/>
-            <w:tcBorders>
-              <w:top w:val="nil"/>
-              <w:left w:val="nil"/>
-              <w:bottom w:val="single" w:sz="4" w:space="0" w:color="auto"/>
-              <w:right w:val="single" w:sz="4" w:space="0" w:color="auto"/>
-            </w:tcBorders>
-            <w:shd w:val="clear" w:color="auto" w:fill="auto"/>
-            <w:noWrap/>
-            <w:vAlign w:val="bottom"/>
-            <w:hideMark/>
-          </w:tcPr>
-          <w:p>
-            <w:pPr>
-              <w:spacing w:after="0" w:line="240" w:lineRule="auto"/>
-              <w:jc w:val="center"/>
-              <w:rPr>
-                <w:rFonts w:ascii="Calibri" w:eastAsia="Times New Roman" w:hAnsi="Calibri" w:cs="Times New Roman"/>
-                <w:color w:val="000000"/>
-                <w:lang w:eastAsia="es-NI"/>
-              </w:rPr>
-            </w:pPr>
-          </w:p>
-        </w:tc>
-        <w:tc>
-          <w:tcPr>
-            <w:tcW w:w="951" w:type="dxa"/>
-            <w:tcBorders>
-              <w:top w:val="nil"/>
-              <w:left w:val="nil"/>
-              <w:bottom w:val="single" w:sz="4" w:space="0" w:color="auto"/>
-              <w:right w:val="single" w:sz="4" w:space="0" w:color="auto"/>
-            </w:tcBorders>
-            <w:shd w:val="clear" w:color="auto" w:fill="auto"/>
-            <w:noWrap/>
-            <w:vAlign w:val="bottom"/>
-            <w:hideMark/>
-          </w:tcPr>
-          <w:p>
-            <w:pPr>
-              <w:spacing w:after="0" w:line="240" w:lineRule="auto"/>
-              <w:jc w:val="center"/>
-              <w:rPr>
-                <w:rFonts w:ascii="Calibri" w:eastAsia="Times New Roman" w:hAnsi="Calibri" w:cs="Times New Roman"/>
-                <w:color w:val="000000"/>
-                <w:lang w:eastAsia="es-NI"/>
-              </w:rPr>
-            </w:pPr>
-          </w:p>
-        </w:tc>
-        <w:tc>
-          <w:tcPr>
-            <w:tcW w:w="628" w:type="dxa"/>
-            <w:tcBorders>
-              <w:top w:val="nil"/>
-              <w:left w:val="nil"/>
-              <w:bottom w:val="single" w:sz="4" w:space="0" w:color="auto"/>
-              <w:right w:val="single" w:sz="4" w:space="0" w:color="auto"/>
-            </w:tcBorders>
-            <w:shd w:val="clear" w:color="auto" w:fill="auto"/>
-            <w:noWrap/>
-            <w:vAlign w:val="bottom"/>
-            <w:hideMark/>
-          </w:tcPr>
-          <w:p>
-            <w:pPr>
-              <w:spacing w:after="0" w:line="240" w:lineRule="auto"/>
-              <w:jc w:val="center"/>
-              <w:rPr>
-                <w:rFonts w:ascii="Calibri" w:eastAsia="Times New Roman" w:hAnsi="Calibri" w:cs="Times New Roman"/>
-                <w:b/>
-                <w:color w:val="000000"/>
-                <w:lang w:eastAsia="es-NI"/>
-              </w:rPr>
-            </w:pPr>
-          </w:p>
-        </w:tc>
-      </w:tr>
-      <w:tr>
-        <w:trPr>
-          <w:trHeight w:val="300"/>
-        </w:trPr>
-        <w:tc>
-          <w:tcPr>
-            <w:tcW w:w="2025" w:type="dxa"/>
-            <w:tcBorders>
-              <w:top w:val="nil"/>
-              <w:left w:val="single" w:sz="4" w:space="0" w:color="auto"/>
-              <w:bottom w:val="single" w:sz="4" w:space="0" w:color="auto"/>
-              <w:right w:val="single" w:sz="4" w:space="0" w:color="auto"/>
-            </w:tcBorders>
-            <w:shd w:val="clear" w:color="auto" w:fill="auto"/>
-            <w:noWrap/>
-            <w:vAlign w:val="bottom"/>
-            <w:hideMark/>
-          </w:tcPr>
-          <w:p>
-            <w:pPr>
-              <w:spacing w:after="0" w:line="240" w:lineRule="auto"/>
-              <w:rPr>
-                <w:rFonts w:ascii="Calibri" w:eastAsia="Times New Roman" w:hAnsi="Calibri" w:cs="Times New Roman"/>
-                <w:color w:val="000000"/>
-                <w:lang w:eastAsia="es-NI"/>
-              </w:rPr>
-            </w:pPr>
             <w:r>
               <w:rPr>
                 <w:rFonts w:ascii="Calibri" w:eastAsia="Times New Roman" w:hAnsi="Calibri" w:cs="Times New Roman"/>
                 <w:color w:val="000000"/>
                 <w:lang w:eastAsia="es-NI"/>
               </w:rPr>
-              <w:t> </w:t>
-            </w:r>
-          </w:p>
-        </w:tc>
-        <w:tc>
-          <w:tcPr>
-            <w:tcW w:w="2025" w:type="dxa"/>
-            <w:tcBorders>
-              <w:top w:val="nil"/>
-              <w:left w:val="nil"/>
-              <w:bottom w:val="single" w:sz="4" w:space="0" w:color="auto"/>
-              <w:right w:val="single" w:sz="4" w:space="0" w:color="auto"/>
-            </w:tcBorders>
-            <w:shd w:val="clear" w:color="auto" w:fill="auto"/>
-            <w:noWrap/>
-            <w:vAlign w:val="bottom"/>
-            <w:hideMark/>
-          </w:tcPr>
-          <w:p>
-            <w:pPr>
-              <w:spacing w:after="0" w:line="240" w:lineRule="auto"/>
-              <w:rPr>
-                <w:rFonts w:ascii="Calibri" w:eastAsia="Times New Roman" w:hAnsi="Calibri" w:cs="Times New Roman"/>
-                <w:color w:val="000000"/>
-                <w:lang w:eastAsia="es-NI"/>
-              </w:rPr>
-            </w:pPr>
-            <w:r>
-              <w:rPr>
-                <w:rFonts w:ascii="Calibri" w:eastAsia="Times New Roman" w:hAnsi="Calibri" w:cs="Times New Roman"/>
-                <w:color w:val="000000"/>
-                <w:lang w:eastAsia="es-NI"/>
-              </w:rPr>
-              <w:t> </w:t>
-            </w:r>
-          </w:p>
-        </w:tc>
-        <w:tc>
-          <w:tcPr>
-            <w:tcW w:w="2025" w:type="dxa"/>
-            <w:tcBorders>
-              <w:top w:val="nil"/>
-              <w:left w:val="nil"/>
-              <w:bottom w:val="single" w:sz="4" w:space="0" w:color="auto"/>
-              <w:right w:val="single" w:sz="4" w:space="0" w:color="auto"/>
-            </w:tcBorders>
-            <w:shd w:val="clear" w:color="auto" w:fill="auto"/>
-            <w:noWrap/>
-            <w:vAlign w:val="bottom"/>
-            <w:hideMark/>
-          </w:tcPr>
-          <w:p>
-            <w:pPr>
-              <w:spacing w:after="0" w:line="240" w:lineRule="auto"/>
-              <w:rPr>
-                <w:rFonts w:ascii="Calibri" w:eastAsia="Times New Roman" w:hAnsi="Calibri" w:cs="Times New Roman"/>
-                <w:color w:val="000000"/>
-                <w:lang w:eastAsia="es-NI"/>
-              </w:rPr>
-            </w:pPr>
-            <w:r>
-              <w:rPr>
-                <w:rFonts w:ascii="Calibri" w:eastAsia="Times New Roman" w:hAnsi="Calibri" w:cs="Times New Roman"/>
-                <w:color w:val="000000"/>
-                <w:lang w:eastAsia="es-NI"/>
-              </w:rPr>
-              <w:t> </w:t>
-            </w:r>
-          </w:p>
-        </w:tc>
-        <w:tc>
-          <w:tcPr>
-            <w:tcW w:w="1533" w:type="dxa"/>
-            <w:tcBorders>
-              <w:top w:val="nil"/>
-              <w:left w:val="nil"/>
-              <w:bottom w:val="single" w:sz="4" w:space="0" w:color="auto"/>
-              <w:right w:val="single" w:sz="4" w:space="0" w:color="auto"/>
-            </w:tcBorders>
-            <w:shd w:val="clear" w:color="auto" w:fill="auto"/>
-            <w:noWrap/>
-            <w:vAlign w:val="bottom"/>
-            <w:hideMark/>
-          </w:tcPr>
-          <w:p>
-            <w:pPr>
-              <w:spacing w:after="0" w:line="240" w:lineRule="auto"/>
-              <w:jc w:val="center"/>
-              <w:rPr>
-                <w:rFonts w:ascii="Calibri" w:eastAsia="Times New Roman" w:hAnsi="Calibri" w:cs="Times New Roman"/>
-                <w:color w:val="000000"/>
-                <w:lang w:eastAsia="es-NI"/>
-              </w:rPr>
-            </w:pPr>
-          </w:p>
-        </w:tc>
-        <w:tc>
-          <w:tcPr>
-            <w:tcW w:w="2144" w:type="dxa"/>
-            <w:tcBorders>
-              <w:top w:val="nil"/>
-              <w:left w:val="nil"/>
-              <w:bottom w:val="single" w:sz="4" w:space="0" w:color="auto"/>
-              <w:right w:val="single" w:sz="4" w:space="0" w:color="auto"/>
-            </w:tcBorders>
-            <w:shd w:val="clear" w:color="auto" w:fill="auto"/>
-            <w:noWrap/>
-            <w:vAlign w:val="bottom"/>
-            <w:hideMark/>
-          </w:tcPr>
-          <w:p>
-            <w:pPr>
-              <w:spacing w:after="0" w:line="240" w:lineRule="auto"/>
-              <w:jc w:val="center"/>
-              <w:rPr>
-                <w:rFonts w:ascii="Calibri" w:eastAsia="Times New Roman" w:hAnsi="Calibri" w:cs="Times New Roman"/>
-                <w:color w:val="000000"/>
-                <w:lang w:eastAsia="es-NI"/>
-              </w:rPr>
-            </w:pPr>
-          </w:p>
-        </w:tc>
-        <w:tc>
-          <w:tcPr>
-            <w:tcW w:w="951" w:type="dxa"/>
-            <w:tcBorders>
-              <w:top w:val="nil"/>
-              <w:left w:val="nil"/>
-              <w:bottom w:val="single" w:sz="4" w:space="0" w:color="auto"/>
-              <w:right w:val="single" w:sz="4" w:space="0" w:color="auto"/>
-            </w:tcBorders>
-            <w:shd w:val="clear" w:color="auto" w:fill="auto"/>
-            <w:noWrap/>
-            <w:vAlign w:val="bottom"/>
-            <w:hideMark/>
-          </w:tcPr>
-          <w:p>
-            <w:pPr>
-              <w:spacing w:after="0" w:line="240" w:lineRule="auto"/>
-              <w:jc w:val="center"/>
-              <w:rPr>
-                <w:rFonts w:ascii="Calibri" w:eastAsia="Times New Roman" w:hAnsi="Calibri" w:cs="Times New Roman"/>
-                <w:color w:val="000000"/>
-                <w:lang w:eastAsia="es-NI"/>
-              </w:rPr>
-            </w:pPr>
-          </w:p>
-        </w:tc>
-        <w:tc>
-          <w:tcPr>
-            <w:tcW w:w="628" w:type="dxa"/>
-            <w:tcBorders>
-              <w:top w:val="nil"/>
-              <w:left w:val="nil"/>
-              <w:bottom w:val="single" w:sz="4" w:space="0" w:color="auto"/>
-              <w:right w:val="single" w:sz="4" w:space="0" w:color="auto"/>
-            </w:tcBorders>
-            <w:shd w:val="clear" w:color="auto" w:fill="auto"/>
-            <w:noWrap/>
-            <w:vAlign w:val="bottom"/>
-            <w:hideMark/>
-          </w:tcPr>
-          <w:p>
-            <w:pPr>
-              <w:spacing w:after="0" w:line="240" w:lineRule="auto"/>
-              <w:jc w:val="center"/>
-              <w:rPr>
-                <w:rFonts w:ascii="Calibri" w:eastAsia="Times New Roman" w:hAnsi="Calibri" w:cs="Times New Roman"/>
-                <w:b/>
-                <w:color w:val="000000"/>
-                <w:lang w:eastAsia="es-NI"/>
-              </w:rPr>
-            </w:pPr>
-          </w:p>
-        </w:tc>
-      </w:tr>
-      <w:tr>
-        <w:trPr>
-          <w:trHeight w:val="300"/>
-        </w:trPr>
-        <w:tc>
-          <w:tcPr>
-            <w:tcW w:w="2025" w:type="dxa"/>
-            <w:tcBorders>
-              <w:top w:val="nil"/>
-              <w:left w:val="single" w:sz="4" w:space="0" w:color="auto"/>
-              <w:bottom w:val="single" w:sz="4" w:space="0" w:color="auto"/>
-              <w:right w:val="single" w:sz="4" w:space="0" w:color="auto"/>
-            </w:tcBorders>
-            <w:shd w:val="clear" w:color="auto" w:fill="auto"/>
-            <w:noWrap/>
-            <w:vAlign w:val="bottom"/>
-            <w:hideMark/>
-          </w:tcPr>
-          <w:p>
-            <w:pPr>
-              <w:spacing w:after="0" w:line="240" w:lineRule="auto"/>
-              <w:rPr>
-                <w:rFonts w:ascii="Calibri" w:eastAsia="Times New Roman" w:hAnsi="Calibri" w:cs="Times New Roman"/>
-                <w:color w:val="000000"/>
-                <w:lang w:eastAsia="es-NI"/>
-              </w:rPr>
-            </w:pPr>
-            <w:r>
-              <w:rPr>
-                <w:rFonts w:ascii="Calibri" w:eastAsia="Times New Roman" w:hAnsi="Calibri" w:cs="Times New Roman"/>
-                <w:color w:val="000000"/>
-                <w:lang w:eastAsia="es-NI"/>
-              </w:rPr>
-              <w:t> </w:t>
-            </w:r>
-            <w:r>
-              <w:rPr>
-                <w:rFonts w:ascii="Calibri" w:eastAsia="Times New Roman" w:hAnsi="Calibri" w:cs="Times New Roman"/>
-                <w:color w:val="000000"/>
-                <w:lang w:eastAsia="es-NI"/>
-              </w:rPr>
-              <w:t>Entrega de proyecto</w:t>
-            </w:r>
-          </w:p>
-        </w:tc>
-        <w:tc>
-          <w:tcPr>
-            <w:tcW w:w="2025" w:type="dxa"/>
-            <w:tcBorders>
-              <w:top w:val="nil"/>
-              <w:left w:val="nil"/>
-              <w:bottom w:val="single" w:sz="4" w:space="0" w:color="auto"/>
-              <w:right w:val="single" w:sz="4" w:space="0" w:color="auto"/>
-            </w:tcBorders>
-            <w:shd w:val="clear" w:color="auto" w:fill="auto"/>
-            <w:noWrap/>
-            <w:vAlign w:val="bottom"/>
-            <w:hideMark/>
-          </w:tcPr>
-          <w:p>
-            <w:pPr>
-              <w:spacing w:after="0" w:line="240" w:lineRule="auto"/>
-              <w:rPr>
-                <w:rFonts w:ascii="Calibri" w:eastAsia="Times New Roman" w:hAnsi="Calibri" w:cs="Times New Roman"/>
-                <w:color w:val="000000"/>
-                <w:lang w:eastAsia="es-NI"/>
-              </w:rPr>
-            </w:pPr>
-            <w:r>
-              <w:rPr>
-                <w:rFonts w:ascii="Calibri" w:eastAsia="Times New Roman" w:hAnsi="Calibri" w:cs="Times New Roman"/>
-                <w:color w:val="000000"/>
-                <w:lang w:eastAsia="es-NI"/>
-              </w:rPr>
-              <w:t> </w:t>
-            </w:r>
-          </w:p>
-        </w:tc>
-        <w:tc>
-          <w:tcPr>
-            <w:tcW w:w="2025" w:type="dxa"/>
-            <w:tcBorders>
-              <w:top w:val="nil"/>
-              <w:left w:val="nil"/>
-              <w:bottom w:val="single" w:sz="4" w:space="0" w:color="auto"/>
-              <w:right w:val="single" w:sz="4" w:space="0" w:color="auto"/>
-            </w:tcBorders>
-            <w:shd w:val="clear" w:color="auto" w:fill="auto"/>
-            <w:noWrap/>
-            <w:vAlign w:val="bottom"/>
-            <w:hideMark/>
-          </w:tcPr>
-          <w:p>
-            <w:pPr>
-              <w:spacing w:after="0" w:line="240" w:lineRule="auto"/>
-              <w:rPr>
-                <w:rFonts w:ascii="Calibri" w:eastAsia="Times New Roman" w:hAnsi="Calibri" w:cs="Times New Roman"/>
-                <w:color w:val="000000"/>
-                <w:lang w:eastAsia="es-NI"/>
-              </w:rPr>
-            </w:pPr>
-            <w:r>
-              <w:rPr>
-                <w:rFonts w:ascii="Calibri" w:eastAsia="Times New Roman" w:hAnsi="Calibri" w:cs="Times New Roman"/>
-                <w:color w:val="000000"/>
-                <w:lang w:eastAsia="es-NI"/>
-              </w:rPr>
-              <w:t>A-B-C-D-E</w:t>
-            </w:r>
-            <w:r>
-              <w:rPr>
-                <w:rFonts w:ascii="Calibri" w:eastAsia="Times New Roman" w:hAnsi="Calibri" w:cs="Times New Roman"/>
-                <w:color w:val="000000"/>
-                <w:lang w:eastAsia="es-NI"/>
-              </w:rPr>
-              <w:t>…</w:t>
-            </w:r>
-          </w:p>
-        </w:tc>
-        <w:tc>
-          <w:tcPr>
-            <w:tcW w:w="1533" w:type="dxa"/>
-            <w:tcBorders>
-              <w:top w:val="nil"/>
-              <w:left w:val="nil"/>
-              <w:bottom w:val="single" w:sz="4" w:space="0" w:color="auto"/>
-              <w:right w:val="single" w:sz="4" w:space="0" w:color="auto"/>
-            </w:tcBorders>
-            <w:shd w:val="clear" w:color="auto" w:fill="auto"/>
-            <w:noWrap/>
-            <w:vAlign w:val="bottom"/>
-            <w:hideMark/>
-          </w:tcPr>
-          <w:p>
-            <w:pPr>
-              <w:spacing w:after="0" w:line="240" w:lineRule="auto"/>
-              <w:jc w:val="center"/>
-              <w:rPr>
-                <w:rFonts w:ascii="Calibri" w:eastAsia="Times New Roman" w:hAnsi="Calibri" w:cs="Times New Roman"/>
-                <w:color w:val="000000"/>
-                <w:lang w:eastAsia="es-NI"/>
-              </w:rPr>
-            </w:pPr>
-            <w:r>
-              <w:rPr>
-                <w:rFonts w:ascii="Calibri" w:eastAsia="Times New Roman" w:hAnsi="Calibri" w:cs="Times New Roman"/>
-                <w:color w:val="000000"/>
-                <w:lang w:eastAsia="es-NI"/>
-              </w:rPr>
-              <w:t>77</w:t>
+              <w:t>14</w:t>
             </w:r>
           </w:p>
         </w:tc>
@@ -6388,7 +6427,7 @@
                 <w:color w:val="000000"/>
                 <w:lang w:eastAsia="es-NI"/>
               </w:rPr>
-              <w:t>73</w:t>
+              <w:t>10</w:t>
             </w:r>
           </w:p>
         </w:tc>
@@ -6422,7 +6461,7 @@
                 <w:color w:val="000000"/>
                 <w:lang w:eastAsia="es-NI"/>
               </w:rPr>
-              <w:t>70</w:t>
+              <w:t>7</w:t>
             </w:r>
           </w:p>
         </w:tc>
@@ -6458,7 +6497,7 @@
                 <w:color w:val="000000"/>
                 <w:lang w:eastAsia="es-NI"/>
               </w:rPr>
-              <w:t>73</w:t>
+              <w:t>10</w:t>
             </w:r>
           </w:p>
         </w:tc>
@@ -6467,15 +6506,88 @@
     <w:p/>
     <w:p>
       <w:r>
-        <w:t>Ruta Critica</w:t>
-      </w:r>
+        <w:rPr>
+          <w:noProof/>
+          <w:lang w:eastAsia="es-NI"/>
+        </w:rPr>
+        <w:drawing>
+          <wp:inline distT="0" distB="0" distL="0" distR="0" wp14:anchorId="6DFCB899" wp14:editId="6EE89907">
+            <wp:extent cx="5943600" cy="2543175"/>
+            <wp:effectExtent l="0" t="0" r="0" b="9525"/>
+            <wp:docPr id="7" name="Imagen 7"/>
+            <wp:cNvGraphicFramePr>
+              <a:graphicFrameLocks xmlns:a="http://schemas.openxmlformats.org/drawingml/2006/main" noChangeAspect="1"/>
+            </wp:cNvGraphicFramePr>
+            <a:graphic xmlns:a="http://schemas.openxmlformats.org/drawingml/2006/main">
+              <a:graphicData uri="http://schemas.openxmlformats.org/drawingml/2006/picture">
+                <pic:pic xmlns:pic="http://schemas.openxmlformats.org/drawingml/2006/picture">
+                  <pic:nvPicPr>
+                    <pic:cNvPr id="0" name="Picture 1"/>
+                    <pic:cNvPicPr>
+                      <a:picLocks noChangeAspect="1" noChangeArrowheads="1"/>
+                    </pic:cNvPicPr>
+                  </pic:nvPicPr>
+                  <pic:blipFill>
+                    <a:blip r:embed="rId15">
+                      <a:extLst>
+                        <a:ext uri="{28A0092B-C50C-407E-A947-70E740481C1C}">
+                          <a14:useLocalDpi xmlns:a14="http://schemas.microsoft.com/office/drawing/2010/main" val="0"/>
+                        </a:ext>
+                      </a:extLst>
+                    </a:blip>
+                    <a:srcRect/>
+                    <a:stretch>
+                      <a:fillRect/>
+                    </a:stretch>
+                  </pic:blipFill>
+                  <pic:spPr bwMode="auto">
+                    <a:xfrm>
+                      <a:off x="0" y="0"/>
+                      <a:ext cx="5943600" cy="2543175"/>
+                    </a:xfrm>
+                    <a:prstGeom prst="rect">
+                      <a:avLst/>
+                    </a:prstGeom>
+                    <a:noFill/>
+                    <a:ln>
+                      <a:noFill/>
+                    </a:ln>
+                  </pic:spPr>
+                </pic:pic>
+              </a:graphicData>
+            </a:graphic>
+          </wp:inline>
+        </w:drawing>
+      </w:r>
+      <w:bookmarkStart w:id="0" w:name="_GoBack"/>
+      <w:bookmarkEnd w:id="0"/>
     </w:p>
     <w:p>
-      <w:r>
+      <w:pPr>
+        <w:jc w:val="left"/>
         <w:rPr>
           <w:noProof/>
           <w:lang w:eastAsia="es-NI"/>
         </w:rPr>
+      </w:pPr>
+    </w:p>
+    <w:p>
+      <w:pPr>
+        <w:jc w:val="left"/>
+      </w:pPr>
+    </w:p>
+    <w:p>
+      <w:r>
+        <w:t>Ruta Critica</w:t>
+      </w:r>
+    </w:p>
+    <w:p>
+      <w:r>
+        <w:rPr>
+          <w:noProof/>
+          <w:lang w:eastAsia="es-NI"/>
+        </w:rPr>
+        <w:lastRenderedPageBreak/>
         <w:drawing>
           <wp:inline distT="0" distB="0" distL="0" distR="0" wp14:anchorId="549B23E3" wp14:editId="6986327D">
             <wp:extent cx="4572000" cy="2743200"/>
@@ -6484,7 +6596,7 @@
             <wp:cNvGraphicFramePr/>
             <a:graphic xmlns:a="http://schemas.openxmlformats.org/drawingml/2006/main">
               <a:graphicData uri="http://schemas.openxmlformats.org/drawingml/2006/diagram">
-                <dgm:relIds xmlns:dgm="http://schemas.openxmlformats.org/drawingml/2006/diagram" xmlns:r="http://schemas.openxmlformats.org/officeDocument/2006/relationships" r:dm="rId15" r:lo="rId16" r:qs="rId17" r:cs="rId18"/>
+                <dgm:relIds xmlns:dgm="http://schemas.openxmlformats.org/drawingml/2006/diagram" xmlns:r="http://schemas.openxmlformats.org/officeDocument/2006/relationships" r:dm="rId16" r:lo="rId17" r:qs="rId18" r:cs="rId19"/>
               </a:graphicData>
             </a:graphic>
           </wp:inline>
@@ -6493,8 +6605,8 @@
     </w:p>
     <w:p/>
     <w:sectPr>
-      <w:headerReference w:type="default" r:id="rId20"/>
-      <w:footerReference w:type="default" r:id="rId21"/>
+      <w:headerReference w:type="default" r:id="rId21"/>
+      <w:footerReference w:type="default" r:id="rId22"/>
       <w:pgSz w:w="12240" w:h="15840"/>
       <w:pgMar w:top="1440" w:right="1440" w:bottom="1440" w:left="1440" w:header="720" w:footer="720" w:gutter="0"/>
       <w:pgNumType w:start="0"/>
@@ -6889,7 +7001,7 @@
                               <w:szCs w:val="28"/>
                               <w:lang w:val="es-ES"/>
                             </w:rPr>
-                            <w:t>7</w:t>
+                            <w:t>8</w:t>
                           </w:r>
                           <w:r>
                             <w:rPr>
@@ -6966,7 +7078,7 @@
                         <w:szCs w:val="28"/>
                         <w:lang w:val="es-ES"/>
                       </w:rPr>
-                      <w:t>7</w:t>
+                      <w:t>8</w:t>
                     </w:r>
                     <w:r>
                       <w:rPr>
@@ -11125,7 +11237,7 @@
   <dgm:whole/>
   <dgm:extLst>
     <a:ext uri="http://schemas.microsoft.com/office/drawing/2008/diagram">
-      <dsp:dataModelExt xmlns:dsp="http://schemas.microsoft.com/office/drawing/2008/diagram" relId="rId19" minVer="http://schemas.openxmlformats.org/drawingml/2006/diagram"/>
+      <dsp:dataModelExt xmlns:dsp="http://schemas.microsoft.com/office/drawing/2008/diagram" relId="rId20" minVer="http://schemas.openxmlformats.org/drawingml/2006/diagram"/>
     </a:ext>
   </dgm:extLst>
 </dgm:dataModel>
@@ -13304,7 +13416,7 @@
 </file>
 
 <file path=customXml/itemProps2.xml><?xml version="1.0" encoding="utf-8"?>
-<ds:datastoreItem xmlns:ds="http://schemas.openxmlformats.org/officeDocument/2006/customXml" ds:itemID="{478F4E7B-0654-4E7D-A0E8-E8B363D2AA5E}">
+<ds:datastoreItem xmlns:ds="http://schemas.openxmlformats.org/officeDocument/2006/customXml" ds:itemID="{CB4898F2-6366-4BED-93FA-2EC42065213D}">
   <ds:schemaRefs>
     <ds:schemaRef ds:uri="http://schemas.openxmlformats.org/officeDocument/2006/bibliography"/>
   </ds:schemaRefs>

</xml_diff>